<commit_message>
Updated Django Notes/4-Deploying it to the internet.docx
</commit_message>
<xml_diff>
--- a/Django Notes/4-Deploying it to the internet.docx
+++ b/Django Notes/4-Deploying it to the internet.docx
@@ -810,25 +810,18 @@
           <w:sz w:val="20"/>
           <w:szCs w:val="20"/>
         </w:rPr>
-        <w:t xml:space="preserve"> nano </w:t>
-      </w:r>
-      <w:r>
+        <w:t xml:space="preserve"> nano gunicorn_config.py</w:t>
+      </w:r>
+    </w:p>
+    <w:p>
+      <w:pPr>
+        <w:shd w:val="clear" w:color="auto" w:fill="000000" w:themeFill="text1"/>
+        <w:spacing w:after="0"/>
         <w:rPr>
           <w:rFonts w:ascii="Consolas" w:hAnsi="Consolas"/>
           <w:sz w:val="20"/>
           <w:szCs w:val="20"/>
-        </w:rPr>
-        <w:t>gunicorn_config.py</w:t>
-      </w:r>
-    </w:p>
-    <w:p>
-      <w:pPr>
-        <w:shd w:val="clear" w:color="auto" w:fill="000000" w:themeFill="text1"/>
-        <w:spacing w:after="0"/>
-        <w:rPr>
-          <w:rFonts w:ascii="Consolas" w:hAnsi="Consolas"/>
-          <w:sz w:val="20"/>
-          <w:szCs w:val="20"/>
+          <w:lang w:val="en-US"/>
         </w:rPr>
       </w:pPr>
       <w:r>
@@ -837,6 +830,7 @@
           <w:color w:val="FFFFFF" w:themeColor="background1"/>
           <w:sz w:val="20"/>
           <w:szCs w:val="20"/>
+          <w:lang w:val="en-US"/>
         </w:rPr>
         <w:t>(django_env)</w:t>
       </w:r>
@@ -846,6 +840,7 @@
           <w:color w:val="FFFFFF" w:themeColor="background1"/>
           <w:sz w:val="20"/>
           <w:szCs w:val="20"/>
+          <w:lang w:val="en-US"/>
         </w:rPr>
         <w:t xml:space="preserve"> </w:t>
       </w:r>
@@ -855,6 +850,7 @@
           <w:color w:val="00DA1F"/>
           <w:sz w:val="20"/>
           <w:szCs w:val="20"/>
+          <w:lang w:val="en-US"/>
         </w:rPr>
         <w:t>mike@localhost</w:t>
       </w:r>
@@ -863,6 +859,7 @@
           <w:rFonts w:ascii="Consolas" w:hAnsi="Consolas"/>
           <w:sz w:val="20"/>
           <w:szCs w:val="20"/>
+          <w:lang w:val="en-US"/>
         </w:rPr>
         <w:t>:</w:t>
       </w:r>
@@ -872,6 +869,7 @@
           <w:color w:val="2961FF"/>
           <w:sz w:val="20"/>
           <w:szCs w:val="20"/>
+          <w:lang w:val="en-US"/>
         </w:rPr>
         <w:t>~</w:t>
       </w:r>
@@ -880,6 +878,7 @@
           <w:rFonts w:ascii="Consolas" w:hAnsi="Consolas"/>
           <w:sz w:val="20"/>
           <w:szCs w:val="20"/>
+          <w:lang w:val="en-US"/>
         </w:rPr>
         <w:t>$</w:t>
       </w:r>
@@ -889,6 +888,7 @@
         <w:spacing w:after="0"/>
         <w:rPr>
           <w:rFonts w:cstheme="minorHAnsi"/>
+          <w:lang w:val="en-US"/>
         </w:rPr>
       </w:pPr>
     </w:p>
@@ -1904,13 +1904,7 @@
         <w:rPr>
           <w:lang w:val="en-US"/>
         </w:rPr>
-        <w:t>Run</w:t>
-      </w:r>
-      <w:r>
-        <w:rPr>
-          <w:lang w:val="en-US"/>
-        </w:rPr>
-        <w:t xml:space="preserve"> command:</w:t>
+        <w:t>Run command:</w:t>
       </w:r>
     </w:p>
     <w:p>
@@ -2507,6 +2501,7 @@
           <w:sz w:val="18"/>
           <w:szCs w:val="18"/>
           <w:shd w:val="clear" w:color="auto" w:fill="000000" w:themeFill="text1"/>
+          <w:lang w:val="en-US"/>
         </w:rPr>
       </w:pPr>
       <w:r>
@@ -2515,17 +2510,9 @@
           <w:color w:val="FFFFFF" w:themeColor="background1"/>
           <w:sz w:val="18"/>
           <w:szCs w:val="18"/>
-        </w:rPr>
-        <w:t>(django_env)</w:t>
-      </w:r>
-      <w:r>
-        <w:rPr>
-          <w:rFonts w:ascii="Consolas" w:hAnsi="Consolas"/>
-          <w:color w:val="FFFFFF" w:themeColor="background1"/>
-          <w:sz w:val="18"/>
-          <w:szCs w:val="18"/>
-        </w:rPr>
-        <w:t xml:space="preserve"> </w:t>
+          <w:lang w:val="en-US"/>
+        </w:rPr>
+        <w:t xml:space="preserve">(django_env) </w:t>
       </w:r>
       <w:r>
         <w:rPr>
@@ -2533,6 +2520,7 @@
           <w:color w:val="00DA1F"/>
           <w:sz w:val="18"/>
           <w:szCs w:val="18"/>
+          <w:lang w:val="en-US"/>
         </w:rPr>
         <w:t>mike@localhost</w:t>
       </w:r>
@@ -2541,6 +2529,7 @@
           <w:rFonts w:ascii="Consolas" w:hAnsi="Consolas"/>
           <w:sz w:val="18"/>
           <w:szCs w:val="18"/>
+          <w:lang w:val="en-US"/>
         </w:rPr>
         <w:t>:</w:t>
       </w:r>
@@ -2550,6 +2539,7 @@
           <w:color w:val="2961FF"/>
           <w:sz w:val="18"/>
           <w:szCs w:val="18"/>
+          <w:lang w:val="en-US"/>
         </w:rPr>
         <w:t>~</w:t>
       </w:r>
@@ -2558,6 +2548,7 @@
           <w:rFonts w:ascii="Consolas" w:hAnsi="Consolas"/>
           <w:sz w:val="18"/>
           <w:szCs w:val="18"/>
+          <w:lang w:val="en-US"/>
         </w:rPr>
         <w:t>$</w:t>
       </w:r>
@@ -2567,6 +2558,7 @@
         <w:spacing w:after="0"/>
         <w:rPr>
           <w:rFonts w:cstheme="minorHAnsi"/>
+          <w:lang w:val="en-US"/>
         </w:rPr>
       </w:pPr>
     </w:p>
@@ -3314,7 +3306,27 @@
           <w:szCs w:val="18"/>
           <w:lang w:val="en-US"/>
         </w:rPr>
-        <w:t xml:space="preserve">        include /etc/nginx/mime.types;</w:t>
+        <w:t xml:space="preserve">        include /etc/nginx/</w:t>
+      </w:r>
+      <w:proofErr w:type="spellStart"/>
+      <w:r>
+        <w:rPr>
+          <w:rFonts w:ascii="Consolas" w:hAnsi="Consolas" w:cstheme="minorHAnsi"/>
+          <w:sz w:val="18"/>
+          <w:szCs w:val="18"/>
+          <w:lang w:val="en-US"/>
+        </w:rPr>
+        <w:t>mime.types</w:t>
+      </w:r>
+      <w:proofErr w:type="spellEnd"/>
+      <w:r>
+        <w:rPr>
+          <w:rFonts w:ascii="Consolas" w:hAnsi="Consolas" w:cstheme="minorHAnsi"/>
+          <w:sz w:val="18"/>
+          <w:szCs w:val="18"/>
+          <w:lang w:val="en-US"/>
+        </w:rPr>
+        <w:t>;</w:t>
       </w:r>
     </w:p>
     <w:p>
@@ -3594,7 +3606,27 @@
           <w:szCs w:val="18"/>
           <w:lang w:val="en-US"/>
         </w:rPr>
-        <w:t xml:space="preserve">        access_log /var/log/nginx/access.log;</w:t>
+        <w:t xml:space="preserve">        </w:t>
+      </w:r>
+      <w:proofErr w:type="spellStart"/>
+      <w:r>
+        <w:rPr>
+          <w:rFonts w:ascii="Consolas" w:hAnsi="Consolas" w:cstheme="minorHAnsi"/>
+          <w:sz w:val="18"/>
+          <w:szCs w:val="18"/>
+          <w:lang w:val="en-US"/>
+        </w:rPr>
+        <w:t>access_log</w:t>
+      </w:r>
+      <w:proofErr w:type="spellEnd"/>
+      <w:r>
+        <w:rPr>
+          <w:rFonts w:ascii="Consolas" w:hAnsi="Consolas" w:cstheme="minorHAnsi"/>
+          <w:sz w:val="18"/>
+          <w:szCs w:val="18"/>
+          <w:lang w:val="en-US"/>
+        </w:rPr>
+        <w:t xml:space="preserve"> /var/log/nginx/access.log;</w:t>
       </w:r>
     </w:p>
     <w:p>
@@ -4071,7 +4103,29 @@
           <w:szCs w:val="18"/>
           <w:lang w:val="en-US"/>
         </w:rPr>
-        <w:t xml:space="preserve">        # gzip_types text/plain text/css application/json application/javascript text/&gt;</w:t>
+        <w:t xml:space="preserve">        # gzip_</w:t>
+      </w:r>
+      <w:proofErr w:type="gramStart"/>
+      <w:r>
+        <w:rPr>
+          <w:rFonts w:ascii="Consolas" w:hAnsi="Consolas" w:cstheme="minorHAnsi"/>
+          <w:color w:val="77ACF9"/>
+          <w:sz w:val="18"/>
+          <w:szCs w:val="18"/>
+          <w:lang w:val="en-US"/>
+        </w:rPr>
+        <w:t>types</w:t>
+      </w:r>
+      <w:proofErr w:type="gramEnd"/>
+      <w:r>
+        <w:rPr>
+          <w:rFonts w:ascii="Consolas" w:hAnsi="Consolas" w:cstheme="minorHAnsi"/>
+          <w:color w:val="77ACF9"/>
+          <w:sz w:val="18"/>
+          <w:szCs w:val="18"/>
+          <w:lang w:val="en-US"/>
+        </w:rPr>
+        <w:t xml:space="preserve"> text/plain text/css application/json application/javascript text/&gt;</w:t>
       </w:r>
     </w:p>
     <w:p>
@@ -6472,25 +6526,7 @@
           <w:szCs w:val="18"/>
           <w:lang w:val="en-US"/>
         </w:rPr>
-        <w:t xml:space="preserve">   second</w:t>
-      </w:r>
-      <w:r>
-        <w:rPr>
-          <w:rFonts w:ascii="Consolas" w:hAnsi="Consolas" w:cstheme="minorHAnsi"/>
-          <w:sz w:val="18"/>
-          <w:szCs w:val="18"/>
-          <w:lang w:val="en-US"/>
-        </w:rPr>
-        <w:t xml:space="preserve"> context-directive defining where will the </w:t>
-      </w:r>
-      <w:r>
-        <w:rPr>
-          <w:rFonts w:ascii="Consolas" w:hAnsi="Consolas" w:cstheme="minorHAnsi"/>
-          <w:sz w:val="18"/>
-          <w:szCs w:val="18"/>
-          <w:lang w:val="en-US"/>
-        </w:rPr>
-        <w:t xml:space="preserve">root of the project be. This means </w:t>
+        <w:t xml:space="preserve">   second context-directive defining where will the root of the project be. This means </w:t>
       </w:r>
     </w:p>
     <w:p>
@@ -6866,6 +6902,15 @@
           <w:lang w:val="en-US"/>
         </w:rPr>
         <w:t xml:space="preserve">      second context server ends</w:t>
+      </w:r>
+      <w:r>
+        <w:rPr>
+          <w:rFonts w:ascii="Consolas" w:hAnsi="Consolas" w:cstheme="minorHAnsi"/>
+          <w:sz w:val="18"/>
+          <w:szCs w:val="18"/>
+          <w:lang w:val="en-US"/>
+        </w:rPr>
+        <w:t xml:space="preserve"> </w:t>
       </w:r>
     </w:p>
     <w:p>
@@ -6915,7 +6960,39 @@
           <w:rFonts w:cstheme="minorHAnsi"/>
           <w:lang w:val="en-US"/>
         </w:rPr>
-        <w:t xml:space="preserve">On in order of our script to work, we need a ssl certificate, and a ssl key. If you look closely to lines 9 and 10 in the last script, there are two files that which we haven’t talked about, those files are not there by default, in fact, at this moment in time they don’t exist at all because we don’t have them. The following section will cover how to add the cert and the key to the project so we can use port 443 wit an ssl certificate and key. </w:t>
+        <w:t xml:space="preserve">On in order of our script to work, we need a ssl certificate, and a ssl key. If you look closely to lines 9 and 10 in the last script, there are two files that which we haven’t talked about, those files are not there by default, in fact, at this moment in time they don’t exist at all because we don’t have them. The following section will cover how to add the cert and the key to the project so we can use port 443 </w:t>
+      </w:r>
+      <w:proofErr w:type="spellStart"/>
+      <w:r>
+        <w:rPr>
+          <w:rFonts w:cstheme="minorHAnsi"/>
+          <w:lang w:val="en-US"/>
+        </w:rPr>
+        <w:t>wit</w:t>
+      </w:r>
+      <w:proofErr w:type="spellEnd"/>
+      <w:r>
+        <w:rPr>
+          <w:rFonts w:cstheme="minorHAnsi"/>
+          <w:lang w:val="en-US"/>
+        </w:rPr>
+        <w:t xml:space="preserve"> </w:t>
+      </w:r>
+      <w:proofErr w:type="gramStart"/>
+      <w:r>
+        <w:rPr>
+          <w:rFonts w:cstheme="minorHAnsi"/>
+          <w:lang w:val="en-US"/>
+        </w:rPr>
+        <w:t>an</w:t>
+      </w:r>
+      <w:proofErr w:type="gramEnd"/>
+      <w:r>
+        <w:rPr>
+          <w:rFonts w:cstheme="minorHAnsi"/>
+          <w:lang w:val="en-US"/>
+        </w:rPr>
+        <w:t xml:space="preserve"> ssl certificate and key. </w:t>
       </w:r>
     </w:p>
     <w:p>
@@ -6932,7 +7009,23 @@
           <w:rFonts w:cstheme="minorHAnsi"/>
           <w:lang w:val="en-US"/>
         </w:rPr>
-        <w:t>Note: At this moment, you could perfectly use port 443, but you would have to dele the lines 9 and 10, of course, or you would be looking for inexistent files, and also, the ssl in line 3.</w:t>
+        <w:t xml:space="preserve">Note: At this moment, you could perfectly use port 443, but you would have to </w:t>
+      </w:r>
+      <w:proofErr w:type="spellStart"/>
+      <w:r>
+        <w:rPr>
+          <w:rFonts w:cstheme="minorHAnsi"/>
+          <w:lang w:val="en-US"/>
+        </w:rPr>
+        <w:t>dele</w:t>
+      </w:r>
+      <w:proofErr w:type="spellEnd"/>
+      <w:r>
+        <w:rPr>
+          <w:rFonts w:cstheme="minorHAnsi"/>
+          <w:lang w:val="en-US"/>
+        </w:rPr>
+        <w:t xml:space="preserve"> the lines 9 and 10, of course, or you would be looking for inexistent files, and also, the ssl in line 3.</w:t>
       </w:r>
     </w:p>
     <w:p>
@@ -7035,6 +7128,2732 @@
         <w:shd w:val="clear" w:color="auto" w:fill="FFFFFF" w:themeFill="background1"/>
         <w:spacing w:after="0"/>
         <w:rPr>
+          <w:rFonts w:cstheme="minorHAnsi"/>
+          <w:lang w:val="en-US"/>
+        </w:rPr>
+      </w:pPr>
+    </w:p>
+    <w:p>
+      <w:pPr>
+        <w:shd w:val="clear" w:color="auto" w:fill="FFFFFF" w:themeFill="background1"/>
+        <w:spacing w:after="0"/>
+        <w:rPr>
+          <w:rFonts w:cstheme="minorHAnsi"/>
+          <w:lang w:val="en-US"/>
+        </w:rPr>
+      </w:pPr>
+      <w:r>
+        <w:rPr>
+          <w:rFonts w:cstheme="minorHAnsi"/>
+          <w:lang w:val="en-US"/>
+        </w:rPr>
+        <w:t>When you run certbot, the nginx config file gets automatically updated to include the SSL certificate path. It does that by identifying the block that contains the server_name we are passing into the command:</w:t>
+      </w:r>
+    </w:p>
+    <w:p>
+      <w:pPr>
+        <w:shd w:val="clear" w:color="auto" w:fill="FFFFFF" w:themeFill="background1"/>
+        <w:spacing w:after="0"/>
+        <w:rPr>
+          <w:rFonts w:cstheme="minorHAnsi"/>
+          <w:lang w:val="en-US"/>
+        </w:rPr>
+      </w:pPr>
+    </w:p>
+    <w:p>
+      <w:pPr>
+        <w:spacing w:after="0"/>
+        <w:rPr>
+          <w:lang w:val="en-US"/>
+        </w:rPr>
+      </w:pPr>
+      <w:r>
+        <w:rPr>
+          <w:lang w:val="en-US"/>
+        </w:rPr>
+        <w:t>Cert and key creation command:</w:t>
+      </w:r>
+    </w:p>
+    <w:p>
+      <w:pPr>
+        <w:pBdr>
+          <w:bottom w:val="single" w:sz="4" w:space="1" w:color="auto"/>
+        </w:pBdr>
+        <w:shd w:val="clear" w:color="auto" w:fill="F2F2F2" w:themeFill="background1" w:themeFillShade="F2"/>
+        <w:spacing w:after="0"/>
+        <w:rPr>
+          <w:rFonts w:ascii="Consolas" w:eastAsia="Times New Roman" w:hAnsi="Consolas" w:cs="Courier New"/>
+          <w:color w:val="212529"/>
+          <w:sz w:val="20"/>
+          <w:szCs w:val="20"/>
+          <w:shd w:val="clear" w:color="auto" w:fill="F2F2F2" w:themeFill="background1" w:themeFillShade="F2"/>
+          <w:lang w:val="en-US" w:eastAsia="es-ES"/>
+        </w:rPr>
+      </w:pPr>
+      <w:r>
+        <w:rPr>
+          <w:rFonts w:ascii="Consolas" w:eastAsia="Times New Roman" w:hAnsi="Consolas" w:cs="Courier New"/>
+          <w:color w:val="212529"/>
+          <w:sz w:val="20"/>
+          <w:szCs w:val="20"/>
+          <w:shd w:val="clear" w:color="auto" w:fill="F2F2F2" w:themeFill="background1" w:themeFillShade="F2"/>
+          <w:lang w:val="en-US" w:eastAsia="es-ES"/>
+        </w:rPr>
+        <w:t>sudo certbot –</w:t>
+      </w:r>
+      <w:r>
+        <w:rPr>
+          <w:rFonts w:ascii="Consolas" w:eastAsia="Times New Roman" w:hAnsi="Consolas" w:cs="Courier New"/>
+          <w:color w:val="212529"/>
+          <w:sz w:val="20"/>
+          <w:szCs w:val="20"/>
+          <w:shd w:val="clear" w:color="auto" w:fill="F2F2F2" w:themeFill="background1" w:themeFillShade="F2"/>
+          <w:lang w:val="en-US" w:eastAsia="es-ES"/>
+        </w:rPr>
+        <w:t>-</w:t>
+      </w:r>
+      <w:r>
+        <w:rPr>
+          <w:rFonts w:ascii="Consolas" w:eastAsia="Times New Roman" w:hAnsi="Consolas" w:cs="Courier New"/>
+          <w:color w:val="212529"/>
+          <w:sz w:val="20"/>
+          <w:szCs w:val="20"/>
+          <w:shd w:val="clear" w:color="auto" w:fill="F2F2F2" w:themeFill="background1" w:themeFillShade="F2"/>
+          <w:lang w:val="en-US" w:eastAsia="es-ES"/>
+        </w:rPr>
+        <w:t>nginx -d mydomai</w:t>
+      </w:r>
+      <w:r>
+        <w:rPr>
+          <w:rFonts w:ascii="Consolas" w:eastAsia="Times New Roman" w:hAnsi="Consolas" w:cs="Courier New"/>
+          <w:color w:val="212529"/>
+          <w:sz w:val="20"/>
+          <w:szCs w:val="20"/>
+          <w:shd w:val="clear" w:color="auto" w:fill="F2F2F2" w:themeFill="background1" w:themeFillShade="F2"/>
+          <w:lang w:val="en-US" w:eastAsia="es-ES"/>
+        </w:rPr>
+        <w:t xml:space="preserve">n.com -d </w:t>
+      </w:r>
+      <w:r>
+        <w:rPr>
+          <w:rFonts w:ascii="Consolas" w:eastAsia="Times New Roman" w:hAnsi="Consolas" w:cs="Courier New"/>
+          <w:sz w:val="20"/>
+          <w:szCs w:val="20"/>
+          <w:shd w:val="clear" w:color="auto" w:fill="F2F2F2" w:themeFill="background1" w:themeFillShade="F2"/>
+          <w:lang w:val="en-US" w:eastAsia="es-ES"/>
+        </w:rPr>
+        <w:t>www.mydomain.com</w:t>
+      </w:r>
+      <w:r>
+        <w:rPr>
+          <w:rFonts w:ascii="Consolas" w:eastAsia="Times New Roman" w:hAnsi="Consolas" w:cs="Courier New"/>
+          <w:color w:val="212529"/>
+          <w:sz w:val="20"/>
+          <w:szCs w:val="20"/>
+          <w:shd w:val="clear" w:color="auto" w:fill="F2F2F2" w:themeFill="background1" w:themeFillShade="F2"/>
+          <w:lang w:val="en-US" w:eastAsia="es-ES"/>
+        </w:rPr>
+        <w:t xml:space="preserve"> </w:t>
+      </w:r>
+    </w:p>
+    <w:p>
+      <w:pPr>
+        <w:shd w:val="clear" w:color="auto" w:fill="FFFFFF" w:themeFill="background1"/>
+        <w:spacing w:after="0"/>
+        <w:rPr>
+          <w:rFonts w:cstheme="minorHAnsi"/>
+          <w:lang w:val="en-US"/>
+        </w:rPr>
+      </w:pPr>
+    </w:p>
+    <w:p>
+      <w:pPr>
+        <w:shd w:val="clear" w:color="auto" w:fill="FFFFFF" w:themeFill="background1"/>
+        <w:spacing w:after="0"/>
+        <w:rPr>
+          <w:rFonts w:cstheme="minorHAnsi"/>
+          <w:lang w:val="en-US"/>
+        </w:rPr>
+      </w:pPr>
+    </w:p>
+    <w:p>
+      <w:pPr>
+        <w:shd w:val="clear" w:color="auto" w:fill="FFFFFF" w:themeFill="background1"/>
+        <w:spacing w:after="0"/>
+        <w:rPr>
+          <w:rFonts w:cstheme="minorHAnsi"/>
+          <w:lang w:val="en-US"/>
+        </w:rPr>
+      </w:pPr>
+      <w:r>
+        <w:rPr>
+          <w:rFonts w:cstheme="minorHAnsi"/>
+          <w:lang w:val="en-US"/>
+        </w:rPr>
+        <w:t>If the file doesn’t get the update, simply take out the ssl form line 3 and run the code again, this time you will have to manually add the lines 9 and 10 with the location of the key and the certificate.</w:t>
+      </w:r>
+    </w:p>
+    <w:p>
+      <w:pPr>
+        <w:shd w:val="clear" w:color="auto" w:fill="FFFFFF" w:themeFill="background1"/>
+        <w:spacing w:after="0"/>
+        <w:rPr>
+          <w:rFonts w:cstheme="minorHAnsi"/>
+          <w:lang w:val="en-US"/>
+        </w:rPr>
+      </w:pPr>
+    </w:p>
+    <w:p>
+      <w:pPr>
+        <w:shd w:val="clear" w:color="auto" w:fill="FFFFFF" w:themeFill="background1"/>
+        <w:spacing w:after="0"/>
+        <w:rPr>
+          <w:rFonts w:cstheme="minorHAnsi"/>
+          <w:lang w:val="en-US"/>
+        </w:rPr>
+      </w:pPr>
+    </w:p>
+    <w:p>
+      <w:pPr>
+        <w:shd w:val="clear" w:color="auto" w:fill="FFFFFF" w:themeFill="background1"/>
+        <w:spacing w:after="0"/>
+        <w:rPr>
+          <w:rFonts w:cstheme="minorHAnsi"/>
+          <w:lang w:val="en-US"/>
+        </w:rPr>
+      </w:pPr>
+      <w:r>
+        <w:rPr>
+          <w:rFonts w:cstheme="minorHAnsi"/>
+          <w:lang w:val="en-US"/>
+        </w:rPr>
+        <w:t>We have our nginx pointing to the localhost, where the server is, and the configuration is done, lets  run the nginx server as a daemon, and then check again the status of the processes and their respective ports.</w:t>
+      </w:r>
+    </w:p>
+    <w:p>
+      <w:pPr>
+        <w:shd w:val="clear" w:color="auto" w:fill="FFFFFF" w:themeFill="background1"/>
+        <w:spacing w:after="0"/>
+        <w:rPr>
+          <w:rFonts w:cstheme="minorHAnsi"/>
+          <w:lang w:val="en-US"/>
+        </w:rPr>
+      </w:pPr>
+    </w:p>
+    <w:p>
+      <w:pPr>
+        <w:shd w:val="clear" w:color="auto" w:fill="FFFFFF" w:themeFill="background1"/>
+        <w:spacing w:after="0"/>
+        <w:rPr>
+          <w:rFonts w:cstheme="minorHAnsi"/>
+          <w:lang w:val="en-US"/>
+        </w:rPr>
+      </w:pPr>
+    </w:p>
+    <w:p>
+      <w:pPr>
+        <w:shd w:val="clear" w:color="auto" w:fill="FFFFFF" w:themeFill="background1"/>
+        <w:spacing w:after="0"/>
+        <w:rPr>
+          <w:rFonts w:cstheme="minorHAnsi"/>
+          <w:lang w:val="en-US"/>
+        </w:rPr>
+      </w:pPr>
+    </w:p>
+    <w:p>
+      <w:pPr>
+        <w:spacing w:after="0"/>
+        <w:rPr>
+          <w:lang w:val="en-US"/>
+        </w:rPr>
+      </w:pPr>
+      <w:r>
+        <w:rPr>
+          <w:lang w:val="en-US"/>
+        </w:rPr>
+        <w:t>Run nginx command:</w:t>
+      </w:r>
+    </w:p>
+    <w:p>
+      <w:pPr>
+        <w:pBdr>
+          <w:bottom w:val="single" w:sz="4" w:space="1" w:color="auto"/>
+        </w:pBdr>
+        <w:shd w:val="clear" w:color="auto" w:fill="F2F2F2" w:themeFill="background1" w:themeFillShade="F2"/>
+        <w:spacing w:after="0"/>
+        <w:rPr>
+          <w:rFonts w:ascii="Consolas" w:eastAsia="Times New Roman" w:hAnsi="Consolas" w:cs="Courier New"/>
+          <w:color w:val="212529"/>
+          <w:sz w:val="20"/>
+          <w:szCs w:val="20"/>
+          <w:shd w:val="clear" w:color="auto" w:fill="F2F2F2" w:themeFill="background1" w:themeFillShade="F2"/>
+          <w:lang w:val="en-US" w:eastAsia="es-ES"/>
+        </w:rPr>
+      </w:pPr>
+      <w:r>
+        <w:rPr>
+          <w:rFonts w:ascii="Consolas" w:eastAsia="Times New Roman" w:hAnsi="Consolas" w:cs="Courier New"/>
+          <w:color w:val="212529"/>
+          <w:sz w:val="20"/>
+          <w:szCs w:val="20"/>
+          <w:shd w:val="clear" w:color="auto" w:fill="F2F2F2" w:themeFill="background1" w:themeFillShade="F2"/>
+          <w:lang w:val="en-US" w:eastAsia="es-ES"/>
+        </w:rPr>
+        <w:t xml:space="preserve">sudo </w:t>
+      </w:r>
+      <w:r>
+        <w:rPr>
+          <w:rFonts w:ascii="Consolas" w:eastAsia="Times New Roman" w:hAnsi="Consolas" w:cs="Courier New"/>
+          <w:color w:val="212529"/>
+          <w:sz w:val="20"/>
+          <w:szCs w:val="20"/>
+          <w:shd w:val="clear" w:color="auto" w:fill="F2F2F2" w:themeFill="background1" w:themeFillShade="F2"/>
+          <w:lang w:val="en-US" w:eastAsia="es-ES"/>
+        </w:rPr>
+        <w:t>systemctl start nginx</w:t>
+      </w:r>
+    </w:p>
+    <w:p>
+      <w:pPr>
+        <w:shd w:val="clear" w:color="auto" w:fill="FFFFFF" w:themeFill="background1"/>
+        <w:spacing w:after="0"/>
+        <w:rPr>
+          <w:rFonts w:cstheme="minorHAnsi"/>
+          <w:lang w:val="en-US"/>
+        </w:rPr>
+      </w:pPr>
+    </w:p>
+    <w:p>
+      <w:pPr>
+        <w:shd w:val="clear" w:color="auto" w:fill="FFFFFF" w:themeFill="background1"/>
+        <w:spacing w:after="0"/>
+        <w:rPr>
+          <w:rFonts w:cstheme="minorHAnsi"/>
+          <w:lang w:val="en-US"/>
+        </w:rPr>
+      </w:pPr>
+    </w:p>
+    <w:p>
+      <w:pPr>
+        <w:shd w:val="clear" w:color="auto" w:fill="FFFFFF" w:themeFill="background1"/>
+        <w:spacing w:after="0"/>
+        <w:rPr>
+          <w:rFonts w:cstheme="minorHAnsi"/>
+          <w:lang w:val="en-US"/>
+        </w:rPr>
+      </w:pPr>
+    </w:p>
+    <w:p>
+      <w:pPr>
+        <w:shd w:val="clear" w:color="auto" w:fill="FFFFFF" w:themeFill="background1"/>
+        <w:spacing w:after="0"/>
+        <w:rPr>
+          <w:rFonts w:cstheme="minorHAnsi"/>
+          <w:lang w:val="en-US"/>
+        </w:rPr>
+      </w:pPr>
+    </w:p>
+    <w:p>
+      <w:pPr>
+        <w:shd w:val="clear" w:color="auto" w:fill="FFFFFF" w:themeFill="background1"/>
+        <w:spacing w:after="0"/>
+        <w:rPr>
+          <w:rFonts w:cstheme="minorHAnsi"/>
+          <w:lang w:val="en-US"/>
+        </w:rPr>
+      </w:pPr>
+    </w:p>
+    <w:p>
+      <w:pPr>
+        <w:shd w:val="clear" w:color="auto" w:fill="FFFFFF" w:themeFill="background1"/>
+        <w:spacing w:after="0"/>
+        <w:rPr>
+          <w:rFonts w:cstheme="minorHAnsi"/>
+          <w:lang w:val="en-US"/>
+        </w:rPr>
+      </w:pPr>
+    </w:p>
+    <w:p>
+      <w:pPr>
+        <w:shd w:val="clear" w:color="auto" w:fill="FFFFFF" w:themeFill="background1"/>
+        <w:spacing w:after="0"/>
+        <w:rPr>
+          <w:rFonts w:cstheme="minorHAnsi"/>
+          <w:lang w:val="en-US"/>
+        </w:rPr>
+      </w:pPr>
+    </w:p>
+    <w:p>
+      <w:pPr>
+        <w:shd w:val="clear" w:color="auto" w:fill="FFFFFF" w:themeFill="background1"/>
+        <w:spacing w:after="0"/>
+        <w:rPr>
+          <w:rFonts w:cstheme="minorHAnsi"/>
+          <w:lang w:val="en-US"/>
+        </w:rPr>
+      </w:pPr>
+    </w:p>
+    <w:p>
+      <w:pPr>
+        <w:shd w:val="clear" w:color="auto" w:fill="FFFFFF" w:themeFill="background1"/>
+        <w:spacing w:after="0"/>
+        <w:rPr>
+          <w:rFonts w:cstheme="minorHAnsi"/>
+          <w:lang w:val="en-US"/>
+        </w:rPr>
+      </w:pPr>
+      <w:r>
+        <w:rPr>
+          <w:rFonts w:cstheme="minorHAnsi"/>
+          <w:lang w:val="en-US"/>
+        </w:rPr>
+        <w:lastRenderedPageBreak/>
+        <w:t>Now let’s take a look to our processes:</w:t>
+      </w:r>
+    </w:p>
+    <w:p>
+      <w:pPr>
+        <w:shd w:val="clear" w:color="auto" w:fill="FFFFFF" w:themeFill="background1"/>
+        <w:spacing w:after="0"/>
+        <w:rPr>
+          <w:rFonts w:cstheme="minorHAnsi"/>
+          <w:lang w:val="en-US"/>
+        </w:rPr>
+      </w:pPr>
+    </w:p>
+    <w:p>
+      <w:pPr>
+        <w:shd w:val="clear" w:color="auto" w:fill="000000" w:themeFill="text1"/>
+        <w:spacing w:after="0"/>
+        <w:rPr>
+          <w:rFonts w:ascii="Consolas" w:hAnsi="Consolas"/>
+          <w:sz w:val="18"/>
+          <w:szCs w:val="18"/>
+          <w:shd w:val="clear" w:color="auto" w:fill="000000" w:themeFill="text1"/>
+          <w:lang w:val="en-US"/>
+        </w:rPr>
+      </w:pPr>
+      <w:r>
+        <w:rPr>
+          <w:rFonts w:ascii="Consolas" w:hAnsi="Consolas"/>
+          <w:color w:val="FFFFFF" w:themeColor="background1"/>
+          <w:sz w:val="18"/>
+          <w:szCs w:val="18"/>
+          <w:lang w:val="en-US"/>
+        </w:rPr>
+        <w:t xml:space="preserve">(django_env) </w:t>
+      </w:r>
+      <w:r>
+        <w:rPr>
+          <w:rFonts w:ascii="Consolas" w:hAnsi="Consolas"/>
+          <w:color w:val="00DA1F"/>
+          <w:sz w:val="18"/>
+          <w:szCs w:val="18"/>
+          <w:lang w:val="en-US"/>
+        </w:rPr>
+        <w:t>mike@localhost</w:t>
+      </w:r>
+      <w:r>
+        <w:rPr>
+          <w:rFonts w:ascii="Consolas" w:hAnsi="Consolas"/>
+          <w:sz w:val="18"/>
+          <w:szCs w:val="18"/>
+          <w:lang w:val="en-US"/>
+        </w:rPr>
+        <w:t>:</w:t>
+      </w:r>
+      <w:r>
+        <w:rPr>
+          <w:rFonts w:ascii="Consolas" w:hAnsi="Consolas"/>
+          <w:color w:val="2961FF"/>
+          <w:sz w:val="18"/>
+          <w:szCs w:val="18"/>
+          <w:lang w:val="en-US"/>
+        </w:rPr>
+        <w:t>~</w:t>
+      </w:r>
+      <w:r>
+        <w:rPr>
+          <w:rFonts w:ascii="Consolas" w:hAnsi="Consolas"/>
+          <w:sz w:val="18"/>
+          <w:szCs w:val="18"/>
+          <w:lang w:val="en-US"/>
+        </w:rPr>
+        <w:t xml:space="preserve">$ </w:t>
+      </w:r>
+      <w:r>
+        <w:rPr>
+          <w:rFonts w:ascii="Consolas" w:hAnsi="Consolas"/>
+          <w:sz w:val="18"/>
+          <w:szCs w:val="18"/>
+          <w:shd w:val="clear" w:color="auto" w:fill="000000" w:themeFill="text1"/>
+          <w:lang w:val="en-US"/>
+        </w:rPr>
+        <w:t>sudo lsof -nP -iTCP -sTCP:LISTEN</w:t>
+      </w:r>
+    </w:p>
+    <w:p>
+      <w:pPr>
+        <w:shd w:val="clear" w:color="auto" w:fill="000000" w:themeFill="text1"/>
+        <w:spacing w:after="0"/>
+        <w:rPr>
+          <w:rFonts w:ascii="Consolas" w:hAnsi="Consolas"/>
+          <w:sz w:val="18"/>
+          <w:szCs w:val="18"/>
+          <w:shd w:val="clear" w:color="auto" w:fill="000000" w:themeFill="text1"/>
+          <w:lang w:val="en-US"/>
+        </w:rPr>
+      </w:pPr>
+    </w:p>
+    <w:p>
+      <w:pPr>
+        <w:shd w:val="clear" w:color="auto" w:fill="000000" w:themeFill="text1"/>
+        <w:spacing w:after="0"/>
+        <w:rPr>
+          <w:rFonts w:ascii="Consolas" w:hAnsi="Consolas"/>
+          <w:sz w:val="18"/>
+          <w:szCs w:val="18"/>
+          <w:shd w:val="clear" w:color="auto" w:fill="000000" w:themeFill="text1"/>
+          <w:lang w:val="en-US"/>
+        </w:rPr>
+      </w:pPr>
+      <w:r>
+        <w:rPr>
+          <w:rFonts w:ascii="Consolas" w:hAnsi="Consolas"/>
+          <w:sz w:val="18"/>
+          <w:szCs w:val="18"/>
+          <w:shd w:val="clear" w:color="auto" w:fill="000000" w:themeFill="text1"/>
+          <w:lang w:val="en-US"/>
+        </w:rPr>
+        <w:t>COMMAND     PID            USER   FD   TYPE DEVICE SIZE/OFF NODE NAME</w:t>
+      </w:r>
+    </w:p>
+    <w:p>
+      <w:pPr>
+        <w:shd w:val="clear" w:color="auto" w:fill="000000" w:themeFill="text1"/>
+        <w:spacing w:after="0"/>
+        <w:rPr>
+          <w:rFonts w:ascii="Consolas" w:hAnsi="Consolas"/>
+          <w:sz w:val="18"/>
+          <w:szCs w:val="18"/>
+          <w:shd w:val="clear" w:color="auto" w:fill="000000" w:themeFill="text1"/>
+          <w:lang w:val="en-US"/>
+        </w:rPr>
+      </w:pPr>
+      <w:r>
+        <w:rPr>
+          <w:rFonts w:ascii="Consolas" w:hAnsi="Consolas"/>
+          <w:sz w:val="18"/>
+          <w:szCs w:val="18"/>
+          <w:shd w:val="clear" w:color="auto" w:fill="000000" w:themeFill="text1"/>
+          <w:lang w:val="en-US"/>
+        </w:rPr>
+        <w:t>systemd-r   461 systemd-resolve   14u  IPv4  19073      0t0  TCP 127.0.0.53:53 (LISTEN)</w:t>
+      </w:r>
+    </w:p>
+    <w:p>
+      <w:pPr>
+        <w:shd w:val="clear" w:color="auto" w:fill="000000" w:themeFill="text1"/>
+        <w:spacing w:after="0"/>
+        <w:rPr>
+          <w:rFonts w:ascii="Consolas" w:hAnsi="Consolas"/>
+          <w:sz w:val="18"/>
+          <w:szCs w:val="18"/>
+          <w:shd w:val="clear" w:color="auto" w:fill="000000" w:themeFill="text1"/>
+          <w:lang w:val="en-US"/>
+        </w:rPr>
+      </w:pPr>
+      <w:r>
+        <w:rPr>
+          <w:rFonts w:ascii="Consolas" w:hAnsi="Consolas"/>
+          <w:sz w:val="18"/>
+          <w:szCs w:val="18"/>
+          <w:shd w:val="clear" w:color="auto" w:fill="000000" w:themeFill="text1"/>
+          <w:lang w:val="en-US"/>
+        </w:rPr>
+        <w:t>sshd        616            root    3u  IPv4  19321      0t0  TCP *:22 (LISTEN)</w:t>
+      </w:r>
+    </w:p>
+    <w:p>
+      <w:pPr>
+        <w:shd w:val="clear" w:color="auto" w:fill="000000" w:themeFill="text1"/>
+        <w:spacing w:after="0"/>
+        <w:rPr>
+          <w:rFonts w:ascii="Consolas" w:hAnsi="Consolas"/>
+          <w:sz w:val="18"/>
+          <w:szCs w:val="18"/>
+          <w:shd w:val="clear" w:color="auto" w:fill="000000" w:themeFill="text1"/>
+          <w:lang w:val="en-US"/>
+        </w:rPr>
+      </w:pPr>
+      <w:r>
+        <w:rPr>
+          <w:rFonts w:ascii="Consolas" w:hAnsi="Consolas"/>
+          <w:sz w:val="18"/>
+          <w:szCs w:val="18"/>
+          <w:shd w:val="clear" w:color="auto" w:fill="000000" w:themeFill="text1"/>
+          <w:lang w:val="en-US"/>
+        </w:rPr>
+        <w:t>sshd        616            root    4u  IPv6  19323      0t0  TCP *:22 (LISTEN)</w:t>
+      </w:r>
+    </w:p>
+    <w:p>
+      <w:pPr>
+        <w:shd w:val="clear" w:color="auto" w:fill="1F3864" w:themeFill="accent1" w:themeFillShade="80"/>
+        <w:spacing w:after="0"/>
+        <w:rPr>
+          <w:rFonts w:ascii="Consolas" w:hAnsi="Consolas" w:cstheme="minorHAnsi"/>
+          <w:sz w:val="18"/>
+          <w:szCs w:val="18"/>
+          <w:lang w:val="en-US"/>
+        </w:rPr>
+      </w:pPr>
+      <w:r>
+        <w:rPr>
+          <w:rFonts w:ascii="Consolas" w:hAnsi="Consolas" w:cstheme="minorHAnsi"/>
+          <w:sz w:val="18"/>
+          <w:szCs w:val="18"/>
+          <w:lang w:val="en-US"/>
+        </w:rPr>
+        <w:t>nginx     23799            root    6u  IPv4 289577      0t0  TCP *:443 (LISTEN)</w:t>
+      </w:r>
+    </w:p>
+    <w:p>
+      <w:pPr>
+        <w:shd w:val="clear" w:color="auto" w:fill="1F3864" w:themeFill="accent1" w:themeFillShade="80"/>
+        <w:spacing w:after="0"/>
+        <w:rPr>
+          <w:rFonts w:ascii="Consolas" w:hAnsi="Consolas" w:cstheme="minorHAnsi"/>
+          <w:sz w:val="18"/>
+          <w:szCs w:val="18"/>
+          <w:lang w:val="en-US"/>
+        </w:rPr>
+      </w:pPr>
+      <w:r>
+        <w:rPr>
+          <w:rFonts w:ascii="Consolas" w:hAnsi="Consolas" w:cstheme="minorHAnsi"/>
+          <w:sz w:val="18"/>
+          <w:szCs w:val="18"/>
+          <w:lang w:val="en-US"/>
+        </w:rPr>
+        <w:t>nginx     23799            root    7u  IPv4 289578      0t0  TCP *:80 (LISTEN)</w:t>
+      </w:r>
+    </w:p>
+    <w:p>
+      <w:pPr>
+        <w:shd w:val="clear" w:color="auto" w:fill="1F3864" w:themeFill="accent1" w:themeFillShade="80"/>
+        <w:spacing w:after="0"/>
+        <w:rPr>
+          <w:rFonts w:ascii="Consolas" w:hAnsi="Consolas" w:cstheme="minorHAnsi"/>
+          <w:sz w:val="18"/>
+          <w:szCs w:val="18"/>
+          <w:lang w:val="en-US"/>
+        </w:rPr>
+      </w:pPr>
+      <w:r>
+        <w:rPr>
+          <w:rFonts w:ascii="Consolas" w:hAnsi="Consolas" w:cstheme="minorHAnsi"/>
+          <w:sz w:val="18"/>
+          <w:szCs w:val="18"/>
+          <w:lang w:val="en-US"/>
+        </w:rPr>
+        <w:t>nginx     23799            root    8u  IPv6 289579      0t0  TCP *:80 (LISTEN)</w:t>
+      </w:r>
+    </w:p>
+    <w:p>
+      <w:pPr>
+        <w:shd w:val="clear" w:color="auto" w:fill="1F3864" w:themeFill="accent1" w:themeFillShade="80"/>
+        <w:spacing w:after="0"/>
+        <w:rPr>
+          <w:rFonts w:ascii="Consolas" w:hAnsi="Consolas" w:cstheme="minorHAnsi"/>
+          <w:sz w:val="18"/>
+          <w:szCs w:val="18"/>
+        </w:rPr>
+      </w:pPr>
+      <w:r>
+        <w:rPr>
+          <w:rFonts w:ascii="Consolas" w:hAnsi="Consolas" w:cstheme="minorHAnsi"/>
+          <w:sz w:val="18"/>
+          <w:szCs w:val="18"/>
+        </w:rPr>
+        <w:t>nginx     23800        www-data    6u  IPv4 289577      0t0  TCP *:443 (LISTEN)</w:t>
+      </w:r>
+    </w:p>
+    <w:p>
+      <w:pPr>
+        <w:shd w:val="clear" w:color="auto" w:fill="1F3864" w:themeFill="accent1" w:themeFillShade="80"/>
+        <w:spacing w:after="0"/>
+        <w:rPr>
+          <w:rFonts w:ascii="Consolas" w:hAnsi="Consolas" w:cstheme="minorHAnsi"/>
+          <w:sz w:val="18"/>
+          <w:szCs w:val="18"/>
+        </w:rPr>
+      </w:pPr>
+      <w:r>
+        <w:rPr>
+          <w:rFonts w:ascii="Consolas" w:hAnsi="Consolas" w:cstheme="minorHAnsi"/>
+          <w:sz w:val="18"/>
+          <w:szCs w:val="18"/>
+        </w:rPr>
+        <w:t>nginx     23800        www-data    7u  IPv4 289578      0t0  TCP *:80 (LISTEN)</w:t>
+      </w:r>
+    </w:p>
+    <w:p>
+      <w:pPr>
+        <w:shd w:val="clear" w:color="auto" w:fill="1F3864" w:themeFill="accent1" w:themeFillShade="80"/>
+        <w:spacing w:after="0"/>
+        <w:rPr>
+          <w:rFonts w:ascii="Consolas" w:hAnsi="Consolas" w:cstheme="minorHAnsi"/>
+          <w:sz w:val="18"/>
+          <w:szCs w:val="18"/>
+        </w:rPr>
+      </w:pPr>
+      <w:r>
+        <w:rPr>
+          <w:rFonts w:ascii="Consolas" w:hAnsi="Consolas" w:cstheme="minorHAnsi"/>
+          <w:sz w:val="18"/>
+          <w:szCs w:val="18"/>
+        </w:rPr>
+        <w:t>nginx     23800        www-data    8u  IPv6 289579      0t0  TCP *:80 (LISTEN)</w:t>
+      </w:r>
+    </w:p>
+    <w:p>
+      <w:pPr>
+        <w:shd w:val="clear" w:color="auto" w:fill="1F3864" w:themeFill="accent1" w:themeFillShade="80"/>
+        <w:spacing w:after="0"/>
+        <w:rPr>
+          <w:rFonts w:ascii="Consolas" w:hAnsi="Consolas" w:cstheme="minorHAnsi"/>
+          <w:sz w:val="18"/>
+          <w:szCs w:val="18"/>
+        </w:rPr>
+      </w:pPr>
+      <w:r>
+        <w:rPr>
+          <w:rFonts w:ascii="Consolas" w:hAnsi="Consolas" w:cstheme="minorHAnsi"/>
+          <w:sz w:val="18"/>
+          <w:szCs w:val="18"/>
+        </w:rPr>
+        <w:t>nginx     23801        www-data    6u  IPv4 289577      0t0  TCP *:443 (LISTEN)</w:t>
+      </w:r>
+    </w:p>
+    <w:p>
+      <w:pPr>
+        <w:shd w:val="clear" w:color="auto" w:fill="1F3864" w:themeFill="accent1" w:themeFillShade="80"/>
+        <w:spacing w:after="0"/>
+        <w:rPr>
+          <w:rFonts w:ascii="Consolas" w:hAnsi="Consolas" w:cstheme="minorHAnsi"/>
+          <w:sz w:val="18"/>
+          <w:szCs w:val="18"/>
+        </w:rPr>
+      </w:pPr>
+      <w:r>
+        <w:rPr>
+          <w:rFonts w:ascii="Consolas" w:hAnsi="Consolas" w:cstheme="minorHAnsi"/>
+          <w:sz w:val="18"/>
+          <w:szCs w:val="18"/>
+        </w:rPr>
+        <w:t>nginx     23801        www-data    7u  IPv4 289578      0t0  TCP *:80 (LISTEN)</w:t>
+      </w:r>
+    </w:p>
+    <w:p>
+      <w:pPr>
+        <w:shd w:val="clear" w:color="auto" w:fill="1F3864" w:themeFill="accent1" w:themeFillShade="80"/>
+        <w:spacing w:after="0"/>
+        <w:rPr>
+          <w:rFonts w:ascii="Consolas" w:hAnsi="Consolas" w:cstheme="minorHAnsi"/>
+          <w:sz w:val="18"/>
+          <w:szCs w:val="18"/>
+        </w:rPr>
+      </w:pPr>
+      <w:r>
+        <w:rPr>
+          <w:rFonts w:ascii="Consolas" w:hAnsi="Consolas" w:cstheme="minorHAnsi"/>
+          <w:sz w:val="18"/>
+          <w:szCs w:val="18"/>
+        </w:rPr>
+        <w:t>nginx     23801        www-data    8u  IPv6 289579      0t0  TCP *:80 (LISTEN)</w:t>
+      </w:r>
+    </w:p>
+    <w:p>
+      <w:pPr>
+        <w:shd w:val="clear" w:color="auto" w:fill="000000" w:themeFill="text1"/>
+        <w:spacing w:after="0"/>
+        <w:rPr>
+          <w:rFonts w:ascii="Consolas" w:hAnsi="Consolas" w:cstheme="minorHAnsi"/>
+          <w:sz w:val="18"/>
+          <w:szCs w:val="18"/>
+        </w:rPr>
+      </w:pPr>
+      <w:r>
+        <w:rPr>
+          <w:rFonts w:ascii="Consolas" w:hAnsi="Consolas" w:cstheme="minorHAnsi"/>
+          <w:sz w:val="18"/>
+          <w:szCs w:val="18"/>
+        </w:rPr>
+        <w:t>gunicorn  21937            root    5u  IPv4 260265      0t0  TCP 127.0.0.1:8000 (LISTEN)</w:t>
+      </w:r>
+    </w:p>
+    <w:p>
+      <w:pPr>
+        <w:shd w:val="clear" w:color="auto" w:fill="000000" w:themeFill="text1"/>
+        <w:spacing w:after="0"/>
+        <w:rPr>
+          <w:rFonts w:ascii="Consolas" w:hAnsi="Consolas" w:cstheme="minorHAnsi"/>
+          <w:sz w:val="18"/>
+          <w:szCs w:val="18"/>
+        </w:rPr>
+      </w:pPr>
+      <w:r>
+        <w:rPr>
+          <w:rFonts w:ascii="Consolas" w:hAnsi="Consolas" w:cstheme="minorHAnsi"/>
+          <w:sz w:val="18"/>
+          <w:szCs w:val="18"/>
+        </w:rPr>
+        <w:t>gunicorn  21938            root    5u  IPv4 260265      0t0  TCP 127.0.0.1:8000 (LISTEN)</w:t>
+      </w:r>
+    </w:p>
+    <w:p>
+      <w:pPr>
+        <w:shd w:val="clear" w:color="auto" w:fill="000000" w:themeFill="text1"/>
+        <w:spacing w:after="0"/>
+        <w:rPr>
+          <w:rFonts w:ascii="Consolas" w:hAnsi="Consolas" w:cstheme="minorHAnsi"/>
+          <w:sz w:val="18"/>
+          <w:szCs w:val="18"/>
+        </w:rPr>
+      </w:pPr>
+      <w:r>
+        <w:rPr>
+          <w:rFonts w:ascii="Consolas" w:hAnsi="Consolas" w:cstheme="minorHAnsi"/>
+          <w:sz w:val="18"/>
+          <w:szCs w:val="18"/>
+        </w:rPr>
+        <w:t>gunicorn  21939            root    5u  IPv4 260265      0t0  TCP 127.0.0.1:8000 (LISTEN)</w:t>
+      </w:r>
+    </w:p>
+    <w:p>
+      <w:pPr>
+        <w:shd w:val="clear" w:color="auto" w:fill="000000" w:themeFill="text1"/>
+        <w:spacing w:after="0"/>
+        <w:rPr>
+          <w:rFonts w:ascii="Consolas" w:hAnsi="Consolas"/>
+          <w:sz w:val="18"/>
+          <w:szCs w:val="18"/>
+          <w:shd w:val="clear" w:color="auto" w:fill="000000" w:themeFill="text1"/>
+          <w:lang w:val="en-US"/>
+        </w:rPr>
+      </w:pPr>
+      <w:r>
+        <w:rPr>
+          <w:rFonts w:ascii="Consolas" w:hAnsi="Consolas"/>
+          <w:color w:val="FFFFFF" w:themeColor="background1"/>
+          <w:sz w:val="18"/>
+          <w:szCs w:val="18"/>
+          <w:lang w:val="en-US"/>
+        </w:rPr>
+        <w:t xml:space="preserve">(django_env) </w:t>
+      </w:r>
+      <w:r>
+        <w:rPr>
+          <w:rFonts w:ascii="Consolas" w:hAnsi="Consolas"/>
+          <w:color w:val="00DA1F"/>
+          <w:sz w:val="18"/>
+          <w:szCs w:val="18"/>
+          <w:lang w:val="en-US"/>
+        </w:rPr>
+        <w:t>mike@localhost</w:t>
+      </w:r>
+      <w:r>
+        <w:rPr>
+          <w:rFonts w:ascii="Consolas" w:hAnsi="Consolas"/>
+          <w:sz w:val="18"/>
+          <w:szCs w:val="18"/>
+          <w:lang w:val="en-US"/>
+        </w:rPr>
+        <w:t>:</w:t>
+      </w:r>
+      <w:r>
+        <w:rPr>
+          <w:rFonts w:ascii="Consolas" w:hAnsi="Consolas"/>
+          <w:color w:val="2961FF"/>
+          <w:sz w:val="18"/>
+          <w:szCs w:val="18"/>
+          <w:lang w:val="en-US"/>
+        </w:rPr>
+        <w:t>~</w:t>
+      </w:r>
+      <w:r>
+        <w:rPr>
+          <w:rFonts w:ascii="Consolas" w:hAnsi="Consolas"/>
+          <w:sz w:val="18"/>
+          <w:szCs w:val="18"/>
+          <w:lang w:val="en-US"/>
+        </w:rPr>
+        <w:t>$</w:t>
+      </w:r>
+    </w:p>
+    <w:p>
+      <w:pPr>
+        <w:spacing w:after="0"/>
+        <w:rPr>
+          <w:rFonts w:cstheme="minorHAnsi"/>
+          <w:lang w:val="en-US"/>
+        </w:rPr>
+      </w:pPr>
+    </w:p>
+    <w:p>
+      <w:pPr>
+        <w:shd w:val="clear" w:color="auto" w:fill="FFFFFF" w:themeFill="background1"/>
+        <w:spacing w:after="0"/>
+        <w:rPr>
+          <w:rFonts w:cstheme="minorHAnsi"/>
+          <w:lang w:val="en-US"/>
+        </w:rPr>
+      </w:pPr>
+      <w:r>
+        <w:rPr>
+          <w:rFonts w:cstheme="minorHAnsi"/>
+          <w:lang w:val="en-US"/>
+        </w:rPr>
+        <w:t>Now we can see t</w:t>
+      </w:r>
+      <w:r>
+        <w:rPr>
+          <w:rFonts w:cstheme="minorHAnsi"/>
+          <w:lang w:val="en-US"/>
+        </w:rPr>
+        <w:t>hat the nginx process is using ports 80 and 443, and also, the gunicorn process is using 127.0.0.1:8000, localhost on port 8000.</w:t>
+      </w:r>
+    </w:p>
+    <w:p>
+      <w:pPr>
+        <w:shd w:val="clear" w:color="auto" w:fill="FFFFFF" w:themeFill="background1"/>
+        <w:spacing w:after="0"/>
+        <w:rPr>
+          <w:rFonts w:cstheme="minorHAnsi"/>
+          <w:lang w:val="en-US"/>
+        </w:rPr>
+      </w:pPr>
+    </w:p>
+    <w:p>
+      <w:pPr>
+        <w:rPr>
+          <w:sz w:val="28"/>
+          <w:szCs w:val="28"/>
+          <w:lang w:val="en-US"/>
+        </w:rPr>
+      </w:pPr>
+    </w:p>
+    <w:p>
+      <w:pPr>
+        <w:rPr>
+          <w:sz w:val="28"/>
+          <w:szCs w:val="28"/>
+          <w:lang w:val="en-US"/>
+        </w:rPr>
+      </w:pPr>
+      <w:r>
+        <w:rPr>
+          <w:noProof/>
+          <w:sz w:val="20"/>
+          <w:szCs w:val="20"/>
+          <w:lang w:val="en-US"/>
+        </w:rPr>
+        <mc:AlternateContent>
+          <mc:Choice Requires="wps">
+            <w:drawing>
+              <wp:anchor distT="0" distB="0" distL="114300" distR="114300" simplePos="0" relativeHeight="251694080" behindDoc="0" locked="0" layoutInCell="1" allowOverlap="1" wp14:anchorId="5A871E64" wp14:editId="660444A2">
+                <wp:simplePos x="0" y="0"/>
+                <wp:positionH relativeFrom="column">
+                  <wp:posOffset>85090</wp:posOffset>
+                </wp:positionH>
+                <wp:positionV relativeFrom="paragraph">
+                  <wp:posOffset>80645</wp:posOffset>
+                </wp:positionV>
+                <wp:extent cx="5777865" cy="765810"/>
+                <wp:effectExtent l="76200" t="76200" r="108585" b="110490"/>
+                <wp:wrapNone/>
+                <wp:docPr id="2" name="Plaque 2"/>
+                <wp:cNvGraphicFramePr/>
+                <a:graphic xmlns:a="http://schemas.openxmlformats.org/drawingml/2006/main">
+                  <a:graphicData uri="http://schemas.microsoft.com/office/word/2010/wordprocessingShape">
+                    <wps:wsp>
+                      <wps:cNvSpPr/>
+                      <wps:spPr>
+                        <a:xfrm>
+                          <a:off x="0" y="0"/>
+                          <a:ext cx="5777865" cy="765810"/>
+                        </a:xfrm>
+                        <a:prstGeom prst="plaque">
+                          <a:avLst/>
+                        </a:prstGeom>
+                        <a:solidFill>
+                          <a:schemeClr val="accent5"/>
+                        </a:solidFill>
+                        <a:ln>
+                          <a:noFill/>
+                        </a:ln>
+                        <a:effectLst>
+                          <a:glow rad="63500">
+                            <a:schemeClr val="accent5">
+                              <a:lumMod val="40000"/>
+                              <a:lumOff val="60000"/>
+                              <a:alpha val="40000"/>
+                            </a:schemeClr>
+                          </a:glow>
+                          <a:outerShdw blurRad="50800" dist="38100" dir="2700000" algn="tl" rotWithShape="0">
+                            <a:prstClr val="black">
+                              <a:alpha val="40000"/>
+                            </a:prstClr>
+                          </a:outerShdw>
+                        </a:effectLst>
+                      </wps:spPr>
+                      <wps:style>
+                        <a:lnRef idx="0">
+                          <a:scrgbClr r="0" g="0" b="0"/>
+                        </a:lnRef>
+                        <a:fillRef idx="0">
+                          <a:scrgbClr r="0" g="0" b="0"/>
+                        </a:fillRef>
+                        <a:effectRef idx="0">
+                          <a:scrgbClr r="0" g="0" b="0"/>
+                        </a:effectRef>
+                        <a:fontRef idx="minor">
+                          <a:schemeClr val="lt1"/>
+                        </a:fontRef>
+                      </wps:style>
+                      <wps:bodyPr rot="0" spcFirstLastPara="0" vertOverflow="overflow" horzOverflow="overflow" vert="horz" wrap="square" lIns="91440" tIns="45720" rIns="91440" bIns="45720" numCol="1" spcCol="0" rtlCol="0" fromWordArt="0" anchor="ctr" anchorCtr="0" forceAA="0" compatLnSpc="1">
+                        <a:prstTxWarp prst="textNoShape">
+                          <a:avLst/>
+                        </a:prstTxWarp>
+                        <a:noAutofit/>
+                      </wps:bodyPr>
+                    </wps:wsp>
+                  </a:graphicData>
+                </a:graphic>
+                <wp14:sizeRelH relativeFrom="margin">
+                  <wp14:pctWidth>0</wp14:pctWidth>
+                </wp14:sizeRelH>
+              </wp:anchor>
+            </w:drawing>
+          </mc:Choice>
+          <mc:Fallback>
+            <w:pict>
+              <v:shapetype w14:anchorId="712BF640" id="_x0000_t21" coordsize="21600,21600" o:spt="21" adj="3600" path="m@0,qy0@0l0@2qx@0,21600l@1,21600qy21600@2l21600@0qx@1,xe">
+                <v:stroke joinstyle="miter"/>
+                <v:formulas>
+                  <v:f eqn="val #0"/>
+                  <v:f eqn="sum width 0 #0"/>
+                  <v:f eqn="sum height 0 #0"/>
+                  <v:f eqn="prod @0 7071 10000"/>
+                  <v:f eqn="sum width 0 @3"/>
+                  <v:f eqn="sum height 0 @3"/>
+                  <v:f eqn="val width"/>
+                  <v:f eqn="val height"/>
+                  <v:f eqn="prod width 1 2"/>
+                  <v:f eqn="prod height 1 2"/>
+                </v:formulas>
+                <v:path gradientshapeok="t" limo="10800,10800" o:connecttype="custom" o:connectlocs="@8,0;0,@9;@8,@7;@6,@9" textboxrect="@3,@3,@4,@5"/>
+                <v:handles>
+                  <v:h position="#0,topLeft" switch="" xrange="0,10800"/>
+                </v:handles>
+              </v:shapetype>
+              <v:shape id="Plaque 2" o:spid="_x0000_s1026" type="#_x0000_t21" style="position:absolute;margin-left:6.7pt;margin-top:6.35pt;width:454.95pt;height:60.3pt;z-index:251694080;visibility:visible;mso-wrap-style:square;mso-width-percent:0;mso-wrap-distance-left:9pt;mso-wrap-distance-top:0;mso-wrap-distance-right:9pt;mso-wrap-distance-bottom:0;mso-position-horizontal:absolute;mso-position-horizontal-relative:text;mso-position-vertical:absolute;mso-position-vertical-relative:text;mso-width-percent:0;mso-width-relative:margin;v-text-anchor:middle" o:gfxdata="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" fillcolor="#5b9bd5 [3208]" stroked="f">
+                <v:shadow on="t" color="black" opacity="26214f" origin="-.5,-.5" offset=".74836mm,.74836mm"/>
+              </v:shape>
+            </w:pict>
+          </mc:Fallback>
+        </mc:AlternateContent>
+      </w:r>
+      <w:r>
+        <w:rPr>
+          <w:noProof/>
+          <w:sz w:val="20"/>
+          <w:szCs w:val="20"/>
+          <w:lang w:val="en-US"/>
+        </w:rPr>
+        <mc:AlternateContent>
+          <mc:Choice Requires="wps">
+            <w:drawing>
+              <wp:anchor distT="0" distB="0" distL="114300" distR="114300" simplePos="0" relativeHeight="251695104" behindDoc="0" locked="0" layoutInCell="1" allowOverlap="1" wp14:anchorId="50B166F1" wp14:editId="029ABA71">
+                <wp:simplePos x="0" y="0"/>
+                <wp:positionH relativeFrom="margin">
+                  <wp:posOffset>398396</wp:posOffset>
+                </wp:positionH>
+                <wp:positionV relativeFrom="paragraph">
+                  <wp:posOffset>217746</wp:posOffset>
+                </wp:positionV>
+                <wp:extent cx="5602841" cy="525987"/>
+                <wp:effectExtent l="0" t="0" r="0" b="7620"/>
+                <wp:wrapNone/>
+                <wp:docPr id="4" name="Text Box 4"/>
+                <wp:cNvGraphicFramePr/>
+                <a:graphic xmlns:a="http://schemas.openxmlformats.org/drawingml/2006/main">
+                  <a:graphicData uri="http://schemas.microsoft.com/office/word/2010/wordprocessingShape">
+                    <wps:wsp>
+                      <wps:cNvSpPr txBox="1"/>
+                      <wps:spPr>
+                        <a:xfrm>
+                          <a:off x="0" y="0"/>
+                          <a:ext cx="5602841" cy="525987"/>
+                        </a:xfrm>
+                        <a:prstGeom prst="rect">
+                          <a:avLst/>
+                        </a:prstGeom>
+                        <a:noFill/>
+                        <a:ln w="6350">
+                          <a:noFill/>
+                        </a:ln>
+                      </wps:spPr>
+                      <wps:txbx>
+                        <w:txbxContent>
+                          <w:p>
+                            <w:pPr>
+                              <w:rPr>
+                                <w:rFonts w:ascii="Agency FB" w:hAnsi="Agency FB"/>
+                                <w:color w:val="FFFFFF" w:themeColor="background1"/>
+                                <w:sz w:val="52"/>
+                                <w:szCs w:val="52"/>
+                                <w:lang w:val="en-US"/>
+                              </w:rPr>
+                            </w:pPr>
+                            <w:r>
+                              <w:rPr>
+                                <w:rFonts w:ascii="Agency FB" w:hAnsi="Agency FB"/>
+                                <w:color w:val="FFFFFF" w:themeColor="background1"/>
+                                <w:sz w:val="52"/>
+                                <w:szCs w:val="52"/>
+                                <w:lang w:val="en-US"/>
+                              </w:rPr>
+                              <w:t>From the request to the python view function</w:t>
+                            </w:r>
+                          </w:p>
+                        </w:txbxContent>
+                      </wps:txbx>
+                      <wps:bodyPr rot="0" spcFirstLastPara="0" vertOverflow="overflow" horzOverflow="overflow" vert="horz" wrap="square" lIns="91440" tIns="45720" rIns="91440" bIns="45720" numCol="1" spcCol="0" rtlCol="0" fromWordArt="0" anchor="t" anchorCtr="0" forceAA="0" compatLnSpc="1">
+                        <a:prstTxWarp prst="textNoShape">
+                          <a:avLst/>
+                        </a:prstTxWarp>
+                        <a:noAutofit/>
+                      </wps:bodyPr>
+                    </wps:wsp>
+                  </a:graphicData>
+                </a:graphic>
+                <wp14:sizeRelH relativeFrom="margin">
+                  <wp14:pctWidth>0</wp14:pctWidth>
+                </wp14:sizeRelH>
+                <wp14:sizeRelV relativeFrom="margin">
+                  <wp14:pctHeight>0</wp14:pctHeight>
+                </wp14:sizeRelV>
+              </wp:anchor>
+            </w:drawing>
+          </mc:Choice>
+          <mc:Fallback>
+            <w:pict>
+              <v:shapetype w14:anchorId="50B166F1" id="_x0000_t202" coordsize="21600,21600" o:spt="202" path="m,l,21600r21600,l21600,xe">
+                <v:stroke joinstyle="miter"/>
+                <v:path gradientshapeok="t" o:connecttype="rect"/>
+              </v:shapetype>
+              <v:shape id="Text Box 4" o:spid="_x0000_s1026" type="#_x0000_t202" style="position:absolute;margin-left:31.35pt;margin-top:17.15pt;width:441.15pt;height:41.4pt;z-index:251695104;visibility:visible;mso-wrap-style:square;mso-width-percent:0;mso-height-percent:0;mso-wrap-distance-left:9pt;mso-wrap-distance-top:0;mso-wrap-distance-right:9pt;mso-wrap-distance-bottom:0;mso-position-horizontal:absolute;mso-position-horizontal-relative:margin;mso-position-vertical:absolute;mso-position-vertical-relative:text;mso-width-percent:0;mso-height-percent:0;mso-width-relative:margin;mso-height-relative:margin;v-text-anchor:top" o:gfxdata="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" filled="f" stroked="f" strokeweight=".5pt">
+                <v:textbox>
+                  <w:txbxContent>
+                    <w:p>
+                      <w:pPr>
+                        <w:rPr>
+                          <w:rFonts w:ascii="Agency FB" w:hAnsi="Agency FB"/>
+                          <w:color w:val="FFFFFF" w:themeColor="background1"/>
+                          <w:sz w:val="52"/>
+                          <w:szCs w:val="52"/>
+                          <w:lang w:val="en-US"/>
+                        </w:rPr>
+                      </w:pPr>
+                      <w:r>
+                        <w:rPr>
+                          <w:rFonts w:ascii="Agency FB" w:hAnsi="Agency FB"/>
+                          <w:color w:val="FFFFFF" w:themeColor="background1"/>
+                          <w:sz w:val="52"/>
+                          <w:szCs w:val="52"/>
+                          <w:lang w:val="en-US"/>
+                        </w:rPr>
+                        <w:t>From the request to the python view function</w:t>
+                      </w:r>
+                    </w:p>
+                  </w:txbxContent>
+                </v:textbox>
+                <w10:wrap anchorx="margin"/>
+              </v:shape>
+            </w:pict>
+          </mc:Fallback>
+        </mc:AlternateContent>
+      </w:r>
+    </w:p>
+    <w:p>
+      <w:pPr>
+        <w:rPr>
+          <w:sz w:val="28"/>
+          <w:szCs w:val="28"/>
+          <w:lang w:val="en-US"/>
+        </w:rPr>
+      </w:pPr>
+      <w:r>
+        <w:rPr>
+          <w:noProof/>
+          <w:sz w:val="20"/>
+          <w:szCs w:val="20"/>
+          <w:lang w:val="en-US"/>
+        </w:rPr>
+        <mc:AlternateContent>
+          <mc:Choice Requires="wps">
+            <w:drawing>
+              <wp:anchor distT="0" distB="0" distL="114300" distR="114300" simplePos="0" relativeHeight="251679744" behindDoc="0" locked="0" layoutInCell="1" allowOverlap="1" wp14:anchorId="5ABE481C" wp14:editId="159841CD">
+                <wp:simplePos x="0" y="0"/>
+                <wp:positionH relativeFrom="column">
+                  <wp:posOffset>1144599</wp:posOffset>
+                </wp:positionH>
+                <wp:positionV relativeFrom="paragraph">
+                  <wp:posOffset>199141</wp:posOffset>
+                </wp:positionV>
+                <wp:extent cx="4316223" cy="342900"/>
+                <wp:effectExtent l="0" t="0" r="0" b="0"/>
+                <wp:wrapNone/>
+                <wp:docPr id="30" name="Text Box 30"/>
+                <wp:cNvGraphicFramePr/>
+                <a:graphic xmlns:a="http://schemas.openxmlformats.org/drawingml/2006/main">
+                  <a:graphicData uri="http://schemas.microsoft.com/office/word/2010/wordprocessingShape">
+                    <wps:wsp>
+                      <wps:cNvSpPr txBox="1"/>
+                      <wps:spPr>
+                        <a:xfrm>
+                          <a:off x="0" y="0"/>
+                          <a:ext cx="4316223" cy="342900"/>
+                        </a:xfrm>
+                        <a:prstGeom prst="rect">
+                          <a:avLst/>
+                        </a:prstGeom>
+                        <a:noFill/>
+                        <a:ln w="6350">
+                          <a:noFill/>
+                        </a:ln>
+                      </wps:spPr>
+                      <wps:txbx>
+                        <w:txbxContent>
+                          <w:p>
+                            <w:pPr>
+                              <w:rPr>
+                                <w:color w:val="FFFFFF" w:themeColor="background1"/>
+                                <w:sz w:val="28"/>
+                                <w:szCs w:val="28"/>
+                                <w:lang w:val="en-US"/>
+                              </w:rPr>
+                            </w:pPr>
+                            <w:r>
+                              <w:rPr>
+                                <w:color w:val="FFFFFF" w:themeColor="background1"/>
+                                <w:sz w:val="32"/>
+                                <w:szCs w:val="32"/>
+                                <w:lang w:val="en-US"/>
+                              </w:rPr>
+                              <w:t>From the Request to the python view fun</w:t>
+                            </w:r>
+                            <w:r>
+                              <w:rPr>
+                                <w:color w:val="FFFFFF" w:themeColor="background1"/>
+                                <w:sz w:val="32"/>
+                                <w:szCs w:val="32"/>
+                                <w:lang w:val="en-US"/>
+                              </w:rPr>
+                              <w:t>c</w:t>
+                            </w:r>
+                            <w:r>
+                              <w:rPr>
+                                <w:color w:val="FFFFFF" w:themeColor="background1"/>
+                                <w:sz w:val="32"/>
+                                <w:szCs w:val="32"/>
+                                <w:lang w:val="en-US"/>
+                              </w:rPr>
+                              <w:t>tion</w:t>
+                            </w:r>
+                          </w:p>
+                        </w:txbxContent>
+                      </wps:txbx>
+                      <wps:bodyPr rot="0" spcFirstLastPara="0" vertOverflow="overflow" horzOverflow="overflow" vert="horz" wrap="square" lIns="91440" tIns="45720" rIns="91440" bIns="45720" numCol="1" spcCol="0" rtlCol="0" fromWordArt="0" anchor="t" anchorCtr="0" forceAA="0" compatLnSpc="1">
+                        <a:prstTxWarp prst="textNoShape">
+                          <a:avLst/>
+                        </a:prstTxWarp>
+                        <a:noAutofit/>
+                      </wps:bodyPr>
+                    </wps:wsp>
+                  </a:graphicData>
+                </a:graphic>
+                <wp14:sizeRelH relativeFrom="margin">
+                  <wp14:pctWidth>0</wp14:pctWidth>
+                </wp14:sizeRelH>
+                <wp14:sizeRelV relativeFrom="margin">
+                  <wp14:pctHeight>0</wp14:pctHeight>
+                </wp14:sizeRelV>
+              </wp:anchor>
+            </w:drawing>
+          </mc:Choice>
+          <mc:Fallback>
+            <w:pict>
+              <v:shape w14:anchorId="5ABE481C" id="Text Box 30" o:spid="_x0000_s1027" type="#_x0000_t202" style="position:absolute;margin-left:90.15pt;margin-top:15.7pt;width:339.85pt;height:27pt;z-index:251679744;visibility:visible;mso-wrap-style:square;mso-width-percent:0;mso-height-percent:0;mso-wrap-distance-left:9pt;mso-wrap-distance-top:0;mso-wrap-distance-right:9pt;mso-wrap-distance-bottom:0;mso-position-horizontal:absolute;mso-position-horizontal-relative:text;mso-position-vertical:absolute;mso-position-vertical-relative:text;mso-width-percent:0;mso-height-percent:0;mso-width-relative:margin;mso-height-relative:margin;v-text-anchor:top" o:gfxdata="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" filled="f" stroked="f" strokeweight=".5pt">
+                <v:textbox>
+                  <w:txbxContent>
+                    <w:p>
+                      <w:pPr>
+                        <w:rPr>
+                          <w:color w:val="FFFFFF" w:themeColor="background1"/>
+                          <w:sz w:val="28"/>
+                          <w:szCs w:val="28"/>
+                          <w:lang w:val="en-US"/>
+                        </w:rPr>
+                      </w:pPr>
+                      <w:r>
+                        <w:rPr>
+                          <w:color w:val="FFFFFF" w:themeColor="background1"/>
+                          <w:sz w:val="32"/>
+                          <w:szCs w:val="32"/>
+                          <w:lang w:val="en-US"/>
+                        </w:rPr>
+                        <w:t>From the Request to the python view fun</w:t>
+                      </w:r>
+                      <w:r>
+                        <w:rPr>
+                          <w:color w:val="FFFFFF" w:themeColor="background1"/>
+                          <w:sz w:val="32"/>
+                          <w:szCs w:val="32"/>
+                          <w:lang w:val="en-US"/>
+                        </w:rPr>
+                        <w:t>c</w:t>
+                      </w:r>
+                      <w:r>
+                        <w:rPr>
+                          <w:color w:val="FFFFFF" w:themeColor="background1"/>
+                          <w:sz w:val="32"/>
+                          <w:szCs w:val="32"/>
+                          <w:lang w:val="en-US"/>
+                        </w:rPr>
+                        <w:t>tion</w:t>
+                      </w:r>
+                    </w:p>
+                  </w:txbxContent>
+                </v:textbox>
+              </v:shape>
+            </w:pict>
+          </mc:Fallback>
+        </mc:AlternateContent>
+      </w:r>
+    </w:p>
+    <w:p>
+      <w:pPr>
+        <w:rPr>
+          <w:sz w:val="28"/>
+          <w:szCs w:val="28"/>
+          <w:lang w:val="en-US"/>
+        </w:rPr>
+      </w:pPr>
+      <w:r>
+        <w:rPr>
+          <w:noProof/>
+          <w:sz w:val="20"/>
+          <w:szCs w:val="20"/>
+          <w:lang w:val="en-US"/>
+        </w:rPr>
+        <mc:AlternateContent>
+          <mc:Choice Requires="wps">
+            <w:drawing>
+              <wp:anchor distT="0" distB="0" distL="114300" distR="114300" simplePos="0" relativeHeight="251696128" behindDoc="0" locked="0" layoutInCell="1" allowOverlap="1" wp14:anchorId="16060E56" wp14:editId="09AF8C05">
+                <wp:simplePos x="0" y="0"/>
+                <wp:positionH relativeFrom="column">
+                  <wp:posOffset>-340242</wp:posOffset>
+                </wp:positionH>
+                <wp:positionV relativeFrom="paragraph">
+                  <wp:posOffset>383791</wp:posOffset>
+                </wp:positionV>
+                <wp:extent cx="6910705" cy="339725"/>
+                <wp:effectExtent l="0" t="19050" r="42545" b="41275"/>
+                <wp:wrapNone/>
+                <wp:docPr id="10" name="Arrow: Right 10"/>
+                <wp:cNvGraphicFramePr/>
+                <a:graphic xmlns:a="http://schemas.openxmlformats.org/drawingml/2006/main">
+                  <a:graphicData uri="http://schemas.microsoft.com/office/word/2010/wordprocessingShape">
+                    <wps:wsp>
+                      <wps:cNvSpPr/>
+                      <wps:spPr>
+                        <a:xfrm>
+                          <a:off x="0" y="0"/>
+                          <a:ext cx="6910705" cy="339725"/>
+                        </a:xfrm>
+                        <a:prstGeom prst="rightArrow">
+                          <a:avLst>
+                            <a:gd name="adj1" fmla="val 50000"/>
+                            <a:gd name="adj2" fmla="val 147022"/>
+                          </a:avLst>
+                        </a:prstGeom>
+                      </wps:spPr>
+                      <wps:style>
+                        <a:lnRef idx="2">
+                          <a:schemeClr val="accent1">
+                            <a:shade val="50000"/>
+                          </a:schemeClr>
+                        </a:lnRef>
+                        <a:fillRef idx="1">
+                          <a:schemeClr val="accent1"/>
+                        </a:fillRef>
+                        <a:effectRef idx="0">
+                          <a:schemeClr val="accent1"/>
+                        </a:effectRef>
+                        <a:fontRef idx="minor">
+                          <a:schemeClr val="lt1"/>
+                        </a:fontRef>
+                      </wps:style>
+                      <wps:bodyPr rot="0" spcFirstLastPara="0" vertOverflow="overflow" horzOverflow="overflow" vert="horz" wrap="square" lIns="91440" tIns="45720" rIns="91440" bIns="45720" numCol="1" spcCol="0" rtlCol="0" fromWordArt="0" anchor="ctr" anchorCtr="0" forceAA="0" compatLnSpc="1">
+                        <a:prstTxWarp prst="textNoShape">
+                          <a:avLst/>
+                        </a:prstTxWarp>
+                        <a:noAutofit/>
+                      </wps:bodyPr>
+                    </wps:wsp>
+                  </a:graphicData>
+                </a:graphic>
+                <wp14:sizeRelH relativeFrom="margin">
+                  <wp14:pctWidth>0</wp14:pctWidth>
+                </wp14:sizeRelH>
+                <wp14:sizeRelV relativeFrom="margin">
+                  <wp14:pctHeight>0</wp14:pctHeight>
+                </wp14:sizeRelV>
+              </wp:anchor>
+            </w:drawing>
+          </mc:Choice>
+          <mc:Fallback>
+            <w:pict>
+              <v:shapetype w14:anchorId="5DA471DC" id="_x0000_t13" coordsize="21600,21600" o:spt="13" adj="16200,5400" path="m@0,l@0@1,0@1,0@2@0@2@0,21600,21600,10800xe">
+                <v:stroke joinstyle="miter"/>
+                <v:formulas>
+                  <v:f eqn="val #0"/>
+                  <v:f eqn="val #1"/>
+                  <v:f eqn="sum height 0 #1"/>
+                  <v:f eqn="sum 10800 0 #1"/>
+                  <v:f eqn="sum width 0 #0"/>
+                  <v:f eqn="prod @4 @3 10800"/>
+                  <v:f eqn="sum width 0 @5"/>
+                </v:formulas>
+                <v:path o:connecttype="custom" o:connectlocs="@0,0;0,10800;@0,21600;21600,10800" o:connectangles="270,180,90,0" textboxrect="0,@1,@6,@2"/>
+                <v:handles>
+                  <v:h position="#0,#1" xrange="0,21600" yrange="0,10800"/>
+                </v:handles>
+              </v:shapetype>
+              <v:shape id="Arrow: Right 10" o:spid="_x0000_s1026" type="#_x0000_t13" style="position:absolute;margin-left:-26.8pt;margin-top:30.2pt;width:544.15pt;height:26.75pt;z-index:251696128;visibility:visible;mso-wrap-style:square;mso-width-percent:0;mso-height-percent:0;mso-wrap-distance-left:9pt;mso-wrap-distance-top:0;mso-wrap-distance-right:9pt;mso-wrap-distance-bottom:0;mso-position-horizontal:absolute;mso-position-horizontal-relative:text;mso-position-vertical:absolute;mso-position-vertical-relative:text;mso-width-percent:0;mso-height-percent:0;mso-width-relative:margin;mso-height-relative:margin;v-text-anchor:middle" o:gfxdata="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" adj="20039" fillcolor="#4472c4 [3204]" strokecolor="#1f3763 [1604]" strokeweight="1pt"/>
+            </w:pict>
+          </mc:Fallback>
+        </mc:AlternateContent>
+      </w:r>
+    </w:p>
+    <w:p>
+      <w:pPr>
+        <w:rPr>
+          <w:sz w:val="20"/>
+          <w:szCs w:val="20"/>
+          <w:lang w:val="en-US"/>
+        </w:rPr>
+      </w:pPr>
+    </w:p>
+    <w:p>
+      <w:pPr>
+        <w:rPr>
+          <w:sz w:val="20"/>
+          <w:szCs w:val="20"/>
+          <w:lang w:val="en-US"/>
+        </w:rPr>
+      </w:pPr>
+      <w:r>
+        <w:rPr>
+          <w:noProof/>
+          <w:sz w:val="20"/>
+          <w:szCs w:val="20"/>
+          <w:lang w:val="en-US"/>
+        </w:rPr>
+        <mc:AlternateContent>
+          <mc:Choice Requires="wps">
+            <w:drawing>
+              <wp:anchor distT="0" distB="0" distL="114300" distR="114300" simplePos="0" relativeHeight="251691008" behindDoc="0" locked="0" layoutInCell="1" allowOverlap="1" wp14:anchorId="0F203CB4" wp14:editId="71AB964F">
+                <wp:simplePos x="0" y="0"/>
+                <wp:positionH relativeFrom="column">
+                  <wp:posOffset>5230588</wp:posOffset>
+                </wp:positionH>
+                <wp:positionV relativeFrom="paragraph">
+                  <wp:posOffset>223022</wp:posOffset>
+                </wp:positionV>
+                <wp:extent cx="1143000" cy="765810"/>
+                <wp:effectExtent l="76200" t="76200" r="114300" b="110490"/>
+                <wp:wrapNone/>
+                <wp:docPr id="28" name="Plaque 28"/>
+                <wp:cNvGraphicFramePr/>
+                <a:graphic xmlns:a="http://schemas.openxmlformats.org/drawingml/2006/main">
+                  <a:graphicData uri="http://schemas.microsoft.com/office/word/2010/wordprocessingShape">
+                    <wps:wsp>
+                      <wps:cNvSpPr/>
+                      <wps:spPr>
+                        <a:xfrm>
+                          <a:off x="0" y="0"/>
+                          <a:ext cx="1143000" cy="765810"/>
+                        </a:xfrm>
+                        <a:prstGeom prst="plaque">
+                          <a:avLst/>
+                        </a:prstGeom>
+                        <a:solidFill>
+                          <a:schemeClr val="accent5"/>
+                        </a:solidFill>
+                        <a:ln>
+                          <a:noFill/>
+                        </a:ln>
+                        <a:effectLst>
+                          <a:glow rad="63500">
+                            <a:schemeClr val="accent5">
+                              <a:lumMod val="40000"/>
+                              <a:lumOff val="60000"/>
+                              <a:alpha val="40000"/>
+                            </a:schemeClr>
+                          </a:glow>
+                          <a:outerShdw blurRad="50800" dist="38100" dir="2700000" algn="tl" rotWithShape="0">
+                            <a:prstClr val="black">
+                              <a:alpha val="40000"/>
+                            </a:prstClr>
+                          </a:outerShdw>
+                        </a:effectLst>
+                      </wps:spPr>
+                      <wps:style>
+                        <a:lnRef idx="0">
+                          <a:scrgbClr r="0" g="0" b="0"/>
+                        </a:lnRef>
+                        <a:fillRef idx="0">
+                          <a:scrgbClr r="0" g="0" b="0"/>
+                        </a:fillRef>
+                        <a:effectRef idx="0">
+                          <a:scrgbClr r="0" g="0" b="0"/>
+                        </a:effectRef>
+                        <a:fontRef idx="minor">
+                          <a:schemeClr val="lt1"/>
+                        </a:fontRef>
+                      </wps:style>
+                      <wps:bodyPr rot="0" spcFirstLastPara="0" vertOverflow="overflow" horzOverflow="overflow" vert="horz" wrap="square" lIns="91440" tIns="45720" rIns="91440" bIns="45720" numCol="1" spcCol="0" rtlCol="0" fromWordArt="0" anchor="ctr" anchorCtr="0" forceAA="0" compatLnSpc="1">
+                        <a:prstTxWarp prst="textNoShape">
+                          <a:avLst/>
+                        </a:prstTxWarp>
+                        <a:noAutofit/>
+                      </wps:bodyPr>
+                    </wps:wsp>
+                  </a:graphicData>
+                </a:graphic>
+              </wp:anchor>
+            </w:drawing>
+          </mc:Choice>
+          <mc:Fallback>
+            <w:pict>
+              <v:shape w14:anchorId="1A8C7865" id="Plaque 28" o:spid="_x0000_s1026" type="#_x0000_t21" style="position:absolute;margin-left:411.85pt;margin-top:17.55pt;width:90pt;height:60.3pt;z-index:251691008;visibility:visible;mso-wrap-style:square;mso-wrap-distance-left:9pt;mso-wrap-distance-top:0;mso-wrap-distance-right:9pt;mso-wrap-distance-bottom:0;mso-position-horizontal:absolute;mso-position-horizontal-relative:text;mso-position-vertical:absolute;mso-position-vertical-relative:text;v-text-anchor:middle" o:gfxdata="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" fillcolor="#5b9bd5 [3208]" stroked="f">
+                <v:shadow on="t" color="black" opacity="26214f" origin="-.5,-.5" offset=".74836mm,.74836mm"/>
+              </v:shape>
+            </w:pict>
+          </mc:Fallback>
+        </mc:AlternateContent>
+      </w:r>
+      <w:r>
+        <w:rPr>
+          <w:noProof/>
+          <w:sz w:val="20"/>
+          <w:szCs w:val="20"/>
+          <w:lang w:val="en-US"/>
+        </w:rPr>
+        <mc:AlternateContent>
+          <mc:Choice Requires="wps">
+            <w:drawing>
+              <wp:anchor distT="0" distB="0" distL="114300" distR="114300" simplePos="0" relativeHeight="251684864" behindDoc="0" locked="0" layoutInCell="1" allowOverlap="1" wp14:anchorId="0C6106CE" wp14:editId="5415BA8E">
+                <wp:simplePos x="0" y="0"/>
+                <wp:positionH relativeFrom="column">
+                  <wp:posOffset>3856582</wp:posOffset>
+                </wp:positionH>
+                <wp:positionV relativeFrom="paragraph">
+                  <wp:posOffset>229502</wp:posOffset>
+                </wp:positionV>
+                <wp:extent cx="1143000" cy="765810"/>
+                <wp:effectExtent l="76200" t="76200" r="114300" b="110490"/>
+                <wp:wrapNone/>
+                <wp:docPr id="14" name="Plaque 14"/>
+                <wp:cNvGraphicFramePr/>
+                <a:graphic xmlns:a="http://schemas.openxmlformats.org/drawingml/2006/main">
+                  <a:graphicData uri="http://schemas.microsoft.com/office/word/2010/wordprocessingShape">
+                    <wps:wsp>
+                      <wps:cNvSpPr/>
+                      <wps:spPr>
+                        <a:xfrm>
+                          <a:off x="0" y="0"/>
+                          <a:ext cx="1143000" cy="765810"/>
+                        </a:xfrm>
+                        <a:prstGeom prst="plaque">
+                          <a:avLst/>
+                        </a:prstGeom>
+                        <a:solidFill>
+                          <a:schemeClr val="accent5"/>
+                        </a:solidFill>
+                        <a:ln>
+                          <a:noFill/>
+                        </a:ln>
+                        <a:effectLst>
+                          <a:glow rad="63500">
+                            <a:schemeClr val="accent5">
+                              <a:lumMod val="40000"/>
+                              <a:lumOff val="60000"/>
+                              <a:alpha val="40000"/>
+                            </a:schemeClr>
+                          </a:glow>
+                          <a:outerShdw blurRad="50800" dist="38100" dir="2700000" algn="tl" rotWithShape="0">
+                            <a:prstClr val="black">
+                              <a:alpha val="40000"/>
+                            </a:prstClr>
+                          </a:outerShdw>
+                        </a:effectLst>
+                      </wps:spPr>
+                      <wps:style>
+                        <a:lnRef idx="0">
+                          <a:scrgbClr r="0" g="0" b="0"/>
+                        </a:lnRef>
+                        <a:fillRef idx="0">
+                          <a:scrgbClr r="0" g="0" b="0"/>
+                        </a:fillRef>
+                        <a:effectRef idx="0">
+                          <a:scrgbClr r="0" g="0" b="0"/>
+                        </a:effectRef>
+                        <a:fontRef idx="minor">
+                          <a:schemeClr val="lt1"/>
+                        </a:fontRef>
+                      </wps:style>
+                      <wps:bodyPr rot="0" spcFirstLastPara="0" vertOverflow="overflow" horzOverflow="overflow" vert="horz" wrap="square" lIns="91440" tIns="45720" rIns="91440" bIns="45720" numCol="1" spcCol="0" rtlCol="0" fromWordArt="0" anchor="ctr" anchorCtr="0" forceAA="0" compatLnSpc="1">
+                        <a:prstTxWarp prst="textNoShape">
+                          <a:avLst/>
+                        </a:prstTxWarp>
+                        <a:noAutofit/>
+                      </wps:bodyPr>
+                    </wps:wsp>
+                  </a:graphicData>
+                </a:graphic>
+              </wp:anchor>
+            </w:drawing>
+          </mc:Choice>
+          <mc:Fallback>
+            <w:pict>
+              <v:shape w14:anchorId="566A0C5E" id="Plaque 14" o:spid="_x0000_s1026" type="#_x0000_t21" style="position:absolute;margin-left:303.65pt;margin-top:18.05pt;width:90pt;height:60.3pt;z-index:251684864;visibility:visible;mso-wrap-style:square;mso-wrap-distance-left:9pt;mso-wrap-distance-top:0;mso-wrap-distance-right:9pt;mso-wrap-distance-bottom:0;mso-position-horizontal:absolute;mso-position-horizontal-relative:text;mso-position-vertical:absolute;mso-position-vertical-relative:text;v-text-anchor:middle" o:gfxdata="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" fillcolor="#5b9bd5 [3208]" stroked="f">
+                <v:shadow on="t" color="black" opacity="26214f" origin="-.5,-.5" offset=".74836mm,.74836mm"/>
+              </v:shape>
+            </w:pict>
+          </mc:Fallback>
+        </mc:AlternateContent>
+      </w:r>
+      <w:r>
+        <w:rPr>
+          <w:noProof/>
+          <w:sz w:val="20"/>
+          <w:szCs w:val="20"/>
+          <w:lang w:val="en-US"/>
+        </w:rPr>
+        <mc:AlternateContent>
+          <mc:Choice Requires="wps">
+            <w:drawing>
+              <wp:anchor distT="0" distB="0" distL="114300" distR="114300" simplePos="0" relativeHeight="251687936" behindDoc="0" locked="0" layoutInCell="1" allowOverlap="1" wp14:anchorId="7A71FF01" wp14:editId="30DE3FB4">
+                <wp:simplePos x="0" y="0"/>
+                <wp:positionH relativeFrom="column">
+                  <wp:posOffset>-400722</wp:posOffset>
+                </wp:positionH>
+                <wp:positionV relativeFrom="paragraph">
+                  <wp:posOffset>206047</wp:posOffset>
+                </wp:positionV>
+                <wp:extent cx="1143000" cy="765810"/>
+                <wp:effectExtent l="76200" t="76200" r="114300" b="110490"/>
+                <wp:wrapNone/>
+                <wp:docPr id="22" name="Plaque 22"/>
+                <wp:cNvGraphicFramePr/>
+                <a:graphic xmlns:a="http://schemas.openxmlformats.org/drawingml/2006/main">
+                  <a:graphicData uri="http://schemas.microsoft.com/office/word/2010/wordprocessingShape">
+                    <wps:wsp>
+                      <wps:cNvSpPr/>
+                      <wps:spPr>
+                        <a:xfrm>
+                          <a:off x="0" y="0"/>
+                          <a:ext cx="1143000" cy="765810"/>
+                        </a:xfrm>
+                        <a:prstGeom prst="plaque">
+                          <a:avLst/>
+                        </a:prstGeom>
+                        <a:solidFill>
+                          <a:schemeClr val="accent5"/>
+                        </a:solidFill>
+                        <a:ln>
+                          <a:noFill/>
+                        </a:ln>
+                        <a:effectLst>
+                          <a:glow rad="63500">
+                            <a:schemeClr val="accent5">
+                              <a:lumMod val="40000"/>
+                              <a:lumOff val="60000"/>
+                              <a:alpha val="40000"/>
+                            </a:schemeClr>
+                          </a:glow>
+                          <a:outerShdw blurRad="50800" dist="38100" dir="2700000" algn="tl" rotWithShape="0">
+                            <a:prstClr val="black">
+                              <a:alpha val="40000"/>
+                            </a:prstClr>
+                          </a:outerShdw>
+                        </a:effectLst>
+                      </wps:spPr>
+                      <wps:style>
+                        <a:lnRef idx="0">
+                          <a:scrgbClr r="0" g="0" b="0"/>
+                        </a:lnRef>
+                        <a:fillRef idx="0">
+                          <a:scrgbClr r="0" g="0" b="0"/>
+                        </a:fillRef>
+                        <a:effectRef idx="0">
+                          <a:scrgbClr r="0" g="0" b="0"/>
+                        </a:effectRef>
+                        <a:fontRef idx="minor">
+                          <a:schemeClr val="lt1"/>
+                        </a:fontRef>
+                      </wps:style>
+                      <wps:bodyPr rot="0" spcFirstLastPara="0" vertOverflow="overflow" horzOverflow="overflow" vert="horz" wrap="square" lIns="91440" tIns="45720" rIns="91440" bIns="45720" numCol="1" spcCol="0" rtlCol="0" fromWordArt="0" anchor="ctr" anchorCtr="0" forceAA="0" compatLnSpc="1">
+                        <a:prstTxWarp prst="textNoShape">
+                          <a:avLst/>
+                        </a:prstTxWarp>
+                        <a:noAutofit/>
+                      </wps:bodyPr>
+                    </wps:wsp>
+                  </a:graphicData>
+                </a:graphic>
+              </wp:anchor>
+            </w:drawing>
+          </mc:Choice>
+          <mc:Fallback>
+            <w:pict>
+              <v:shape w14:anchorId="0C700B8B" id="Plaque 22" o:spid="_x0000_s1026" type="#_x0000_t21" style="position:absolute;margin-left:-31.55pt;margin-top:16.2pt;width:90pt;height:60.3pt;z-index:251687936;visibility:visible;mso-wrap-style:square;mso-wrap-distance-left:9pt;mso-wrap-distance-top:0;mso-wrap-distance-right:9pt;mso-wrap-distance-bottom:0;mso-position-horizontal:absolute;mso-position-horizontal-relative:text;mso-position-vertical:absolute;mso-position-vertical-relative:text;v-text-anchor:middle" o:gfxdata="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" fillcolor="#5b9bd5 [3208]" stroked="f">
+                <v:shadow on="t" color="black" opacity="26214f" origin="-.5,-.5" offset=".74836mm,.74836mm"/>
+              </v:shape>
+            </w:pict>
+          </mc:Fallback>
+        </mc:AlternateContent>
+      </w:r>
+      <w:r>
+        <w:rPr>
+          <w:noProof/>
+          <w:sz w:val="20"/>
+          <w:szCs w:val="20"/>
+          <w:lang w:val="en-US"/>
+        </w:rPr>
+        <mc:AlternateContent>
+          <mc:Choice Requires="wps">
+            <w:drawing>
+              <wp:anchor distT="0" distB="0" distL="114300" distR="114300" simplePos="0" relativeHeight="251681792" behindDoc="0" locked="0" layoutInCell="1" allowOverlap="1" wp14:anchorId="7860D29C" wp14:editId="593EB5EE">
+                <wp:simplePos x="0" y="0"/>
+                <wp:positionH relativeFrom="column">
+                  <wp:posOffset>1062004</wp:posOffset>
+                </wp:positionH>
+                <wp:positionV relativeFrom="paragraph">
+                  <wp:posOffset>212090</wp:posOffset>
+                </wp:positionV>
+                <wp:extent cx="1143000" cy="765810"/>
+                <wp:effectExtent l="76200" t="76200" r="114300" b="110490"/>
+                <wp:wrapNone/>
+                <wp:docPr id="3" name="Plaque 3"/>
+                <wp:cNvGraphicFramePr/>
+                <a:graphic xmlns:a="http://schemas.openxmlformats.org/drawingml/2006/main">
+                  <a:graphicData uri="http://schemas.microsoft.com/office/word/2010/wordprocessingShape">
+                    <wps:wsp>
+                      <wps:cNvSpPr/>
+                      <wps:spPr>
+                        <a:xfrm>
+                          <a:off x="0" y="0"/>
+                          <a:ext cx="1143000" cy="765810"/>
+                        </a:xfrm>
+                        <a:prstGeom prst="plaque">
+                          <a:avLst/>
+                        </a:prstGeom>
+                        <a:solidFill>
+                          <a:schemeClr val="accent5"/>
+                        </a:solidFill>
+                        <a:ln>
+                          <a:noFill/>
+                        </a:ln>
+                        <a:effectLst>
+                          <a:glow rad="63500">
+                            <a:schemeClr val="accent5">
+                              <a:lumMod val="40000"/>
+                              <a:lumOff val="60000"/>
+                              <a:alpha val="40000"/>
+                            </a:schemeClr>
+                          </a:glow>
+                          <a:outerShdw blurRad="50800" dist="38100" dir="2700000" algn="tl" rotWithShape="0">
+                            <a:prstClr val="black">
+                              <a:alpha val="40000"/>
+                            </a:prstClr>
+                          </a:outerShdw>
+                        </a:effectLst>
+                      </wps:spPr>
+                      <wps:style>
+                        <a:lnRef idx="0">
+                          <a:scrgbClr r="0" g="0" b="0"/>
+                        </a:lnRef>
+                        <a:fillRef idx="0">
+                          <a:scrgbClr r="0" g="0" b="0"/>
+                        </a:fillRef>
+                        <a:effectRef idx="0">
+                          <a:scrgbClr r="0" g="0" b="0"/>
+                        </a:effectRef>
+                        <a:fontRef idx="minor">
+                          <a:schemeClr val="lt1"/>
+                        </a:fontRef>
+                      </wps:style>
+                      <wps:txbx>
+                        <w:txbxContent>
+                          <w:p/>
+                        </w:txbxContent>
+                      </wps:txbx>
+                      <wps:bodyPr rot="0" spcFirstLastPara="0" vertOverflow="overflow" horzOverflow="overflow" vert="horz" wrap="square" lIns="91440" tIns="45720" rIns="91440" bIns="45720" numCol="1" spcCol="0" rtlCol="0" fromWordArt="0" anchor="ctr" anchorCtr="0" forceAA="0" compatLnSpc="1">
+                        <a:prstTxWarp prst="textNoShape">
+                          <a:avLst/>
+                        </a:prstTxWarp>
+                        <a:noAutofit/>
+                      </wps:bodyPr>
+                    </wps:wsp>
+                  </a:graphicData>
+                </a:graphic>
+              </wp:anchor>
+            </w:drawing>
+          </mc:Choice>
+          <mc:Fallback>
+            <w:pict>
+              <v:shape w14:anchorId="7860D29C" id="Plaque 3" o:spid="_x0000_s1028" type="#_x0000_t21" style="position:absolute;margin-left:83.6pt;margin-top:16.7pt;width:90pt;height:60.3pt;z-index:251681792;visibility:visible;mso-wrap-style:square;mso-wrap-distance-left:9pt;mso-wrap-distance-top:0;mso-wrap-distance-right:9pt;mso-wrap-distance-bottom:0;mso-position-horizontal:absolute;mso-position-horizontal-relative:text;mso-position-vertical:absolute;mso-position-vertical-relative:text;v-text-anchor:middle" o:gfxdata="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" fillcolor="#5b9bd5 [3208]" stroked="f">
+                <v:shadow on="t" color="black" opacity="26214f" origin="-.5,-.5" offset=".74836mm,.74836mm"/>
+                <v:textbox>
+                  <w:txbxContent>
+                    <w:p/>
+                  </w:txbxContent>
+                </v:textbox>
+              </v:shape>
+            </w:pict>
+          </mc:Fallback>
+        </mc:AlternateContent>
+      </w:r>
+      <w:r>
+        <w:rPr>
+          <w:noProof/>
+          <w:sz w:val="20"/>
+          <w:szCs w:val="20"/>
+          <w:lang w:val="en-US"/>
+        </w:rPr>
+        <mc:AlternateContent>
+          <mc:Choice Requires="wps">
+            <w:drawing>
+              <wp:anchor distT="0" distB="0" distL="114300" distR="114300" simplePos="0" relativeHeight="251661312" behindDoc="0" locked="0" layoutInCell="1" allowOverlap="1" wp14:anchorId="6542527B" wp14:editId="55D6479F">
+                <wp:simplePos x="0" y="0"/>
+                <wp:positionH relativeFrom="column">
+                  <wp:posOffset>2489746</wp:posOffset>
+                </wp:positionH>
+                <wp:positionV relativeFrom="paragraph">
+                  <wp:posOffset>212256</wp:posOffset>
+                </wp:positionV>
+                <wp:extent cx="1143000" cy="765810"/>
+                <wp:effectExtent l="76200" t="76200" r="114300" b="110490"/>
+                <wp:wrapNone/>
+                <wp:docPr id="6" name="Plaque 6"/>
+                <wp:cNvGraphicFramePr/>
+                <a:graphic xmlns:a="http://schemas.openxmlformats.org/drawingml/2006/main">
+                  <a:graphicData uri="http://schemas.microsoft.com/office/word/2010/wordprocessingShape">
+                    <wps:wsp>
+                      <wps:cNvSpPr/>
+                      <wps:spPr>
+                        <a:xfrm>
+                          <a:off x="0" y="0"/>
+                          <a:ext cx="1143000" cy="765810"/>
+                        </a:xfrm>
+                        <a:prstGeom prst="plaque">
+                          <a:avLst/>
+                        </a:prstGeom>
+                        <a:solidFill>
+                          <a:schemeClr val="accent5"/>
+                        </a:solidFill>
+                        <a:ln>
+                          <a:noFill/>
+                        </a:ln>
+                        <a:effectLst>
+                          <a:glow rad="63500">
+                            <a:schemeClr val="accent5">
+                              <a:lumMod val="40000"/>
+                              <a:lumOff val="60000"/>
+                              <a:alpha val="40000"/>
+                            </a:schemeClr>
+                          </a:glow>
+                          <a:outerShdw blurRad="50800" dist="38100" dir="2700000" algn="tl" rotWithShape="0">
+                            <a:prstClr val="black">
+                              <a:alpha val="40000"/>
+                            </a:prstClr>
+                          </a:outerShdw>
+                        </a:effectLst>
+                      </wps:spPr>
+                      <wps:style>
+                        <a:lnRef idx="0">
+                          <a:scrgbClr r="0" g="0" b="0"/>
+                        </a:lnRef>
+                        <a:fillRef idx="0">
+                          <a:scrgbClr r="0" g="0" b="0"/>
+                        </a:fillRef>
+                        <a:effectRef idx="0">
+                          <a:scrgbClr r="0" g="0" b="0"/>
+                        </a:effectRef>
+                        <a:fontRef idx="minor">
+                          <a:schemeClr val="lt1"/>
+                        </a:fontRef>
+                      </wps:style>
+                      <wps:bodyPr rot="0" spcFirstLastPara="0" vertOverflow="overflow" horzOverflow="overflow" vert="horz" wrap="square" lIns="91440" tIns="45720" rIns="91440" bIns="45720" numCol="1" spcCol="0" rtlCol="0" fromWordArt="0" anchor="ctr" anchorCtr="0" forceAA="0" compatLnSpc="1">
+                        <a:prstTxWarp prst="textNoShape">
+                          <a:avLst/>
+                        </a:prstTxWarp>
+                        <a:noAutofit/>
+                      </wps:bodyPr>
+                    </wps:wsp>
+                  </a:graphicData>
+                </a:graphic>
+              </wp:anchor>
+            </w:drawing>
+          </mc:Choice>
+          <mc:Fallback>
+            <w:pict>
+              <v:shape w14:anchorId="1DC069E1" id="Plaque 6" o:spid="_x0000_s1026" type="#_x0000_t21" style="position:absolute;margin-left:196.05pt;margin-top:16.7pt;width:90pt;height:60.3pt;z-index:251661312;visibility:visible;mso-wrap-style:square;mso-wrap-distance-left:9pt;mso-wrap-distance-top:0;mso-wrap-distance-right:9pt;mso-wrap-distance-bottom:0;mso-position-horizontal:absolute;mso-position-horizontal-relative:text;mso-position-vertical:absolute;mso-position-vertical-relative:text;v-text-anchor:middle" o:gfxdata="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" fillcolor="#5b9bd5 [3208]" stroked="f">
+                <v:shadow on="t" color="black" opacity="26214f" origin="-.5,-.5" offset=".74836mm,.74836mm"/>
+              </v:shape>
+            </w:pict>
+          </mc:Fallback>
+        </mc:AlternateContent>
+      </w:r>
+    </w:p>
+    <w:p>
+      <w:pPr>
+        <w:rPr>
+          <w:sz w:val="20"/>
+          <w:szCs w:val="20"/>
+          <w:lang w:val="en-US"/>
+        </w:rPr>
+      </w:pPr>
+      <w:r>
+        <w:rPr>
+          <w:noProof/>
+          <w:sz w:val="20"/>
+          <w:szCs w:val="20"/>
+          <w:lang w:val="en-US"/>
+        </w:rPr>
+        <mc:AlternateContent>
+          <mc:Choice Requires="wps">
+            <w:drawing>
+              <wp:anchor distT="0" distB="0" distL="114300" distR="114300" simplePos="0" relativeHeight="251688960" behindDoc="0" locked="0" layoutInCell="1" allowOverlap="1" wp14:anchorId="6E3DC96C" wp14:editId="0AB904D4">
+                <wp:simplePos x="0" y="0"/>
+                <wp:positionH relativeFrom="column">
+                  <wp:posOffset>-247902</wp:posOffset>
+                </wp:positionH>
+                <wp:positionV relativeFrom="paragraph">
+                  <wp:posOffset>132405</wp:posOffset>
+                </wp:positionV>
+                <wp:extent cx="929325" cy="396949"/>
+                <wp:effectExtent l="0" t="0" r="0" b="3175"/>
+                <wp:wrapNone/>
+                <wp:docPr id="27" name="Text Box 27"/>
+                <wp:cNvGraphicFramePr/>
+                <a:graphic xmlns:a="http://schemas.openxmlformats.org/drawingml/2006/main">
+                  <a:graphicData uri="http://schemas.microsoft.com/office/word/2010/wordprocessingShape">
+                    <wps:wsp>
+                      <wps:cNvSpPr txBox="1"/>
+                      <wps:spPr>
+                        <a:xfrm>
+                          <a:off x="0" y="0"/>
+                          <a:ext cx="929325" cy="396949"/>
+                        </a:xfrm>
+                        <a:prstGeom prst="rect">
+                          <a:avLst/>
+                        </a:prstGeom>
+                        <a:noFill/>
+                        <a:ln w="6350">
+                          <a:noFill/>
+                        </a:ln>
+                      </wps:spPr>
+                      <wps:txbx>
+                        <w:txbxContent>
+                          <w:p>
+                            <w:pPr>
+                              <w:rPr>
+                                <w:sz w:val="32"/>
+                                <w:szCs w:val="32"/>
+                              </w:rPr>
+                            </w:pPr>
+                            <w:r>
+                              <w:rPr>
+                                <w:sz w:val="32"/>
+                                <w:szCs w:val="32"/>
+                              </w:rPr>
+                              <w:t>Request</w:t>
+                            </w:r>
+                          </w:p>
+                        </w:txbxContent>
+                      </wps:txbx>
+                      <wps:bodyPr rot="0" spcFirstLastPara="0" vertOverflow="overflow" horzOverflow="overflow" vert="horz" wrap="square" lIns="91440" tIns="45720" rIns="91440" bIns="45720" numCol="1" spcCol="0" rtlCol="0" fromWordArt="0" anchor="t" anchorCtr="0" forceAA="0" compatLnSpc="1">
+                        <a:prstTxWarp prst="textNoShape">
+                          <a:avLst/>
+                        </a:prstTxWarp>
+                        <a:noAutofit/>
+                      </wps:bodyPr>
+                    </wps:wsp>
+                  </a:graphicData>
+                </a:graphic>
+                <wp14:sizeRelH relativeFrom="margin">
+                  <wp14:pctWidth>0</wp14:pctWidth>
+                </wp14:sizeRelH>
+                <wp14:sizeRelV relativeFrom="margin">
+                  <wp14:pctHeight>0</wp14:pctHeight>
+                </wp14:sizeRelV>
+              </wp:anchor>
+            </w:drawing>
+          </mc:Choice>
+          <mc:Fallback>
+            <w:pict>
+              <v:shape w14:anchorId="6E3DC96C" id="Text Box 27" o:spid="_x0000_s1029" type="#_x0000_t202" style="position:absolute;margin-left:-19.5pt;margin-top:10.45pt;width:73.2pt;height:31.25pt;z-index:251688960;visibility:visible;mso-wrap-style:square;mso-width-percent:0;mso-height-percent:0;mso-wrap-distance-left:9pt;mso-wrap-distance-top:0;mso-wrap-distance-right:9pt;mso-wrap-distance-bottom:0;mso-position-horizontal:absolute;mso-position-horizontal-relative:text;mso-position-vertical:absolute;mso-position-vertical-relative:text;mso-width-percent:0;mso-height-percent:0;mso-width-relative:margin;mso-height-relative:margin;v-text-anchor:top" o:gfxdata="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" filled="f" stroked="f" strokeweight=".5pt">
+                <v:textbox>
+                  <w:txbxContent>
+                    <w:p>
+                      <w:pPr>
+                        <w:rPr>
+                          <w:sz w:val="32"/>
+                          <w:szCs w:val="32"/>
+                        </w:rPr>
+                      </w:pPr>
+                      <w:r>
+                        <w:rPr>
+                          <w:sz w:val="32"/>
+                          <w:szCs w:val="32"/>
+                        </w:rPr>
+                        <w:t>Request</w:t>
+                      </w:r>
+                    </w:p>
+                  </w:txbxContent>
+                </v:textbox>
+              </v:shape>
+            </w:pict>
+          </mc:Fallback>
+        </mc:AlternateContent>
+      </w:r>
+      <w:r>
+        <w:rPr>
+          <w:noProof/>
+          <w:sz w:val="20"/>
+          <w:szCs w:val="20"/>
+          <w:lang w:val="en-US"/>
+        </w:rPr>
+        <mc:AlternateContent>
+          <mc:Choice Requires="wps">
+            <w:drawing>
+              <wp:anchor distT="0" distB="0" distL="114300" distR="114300" simplePos="0" relativeHeight="251692032" behindDoc="0" locked="0" layoutInCell="1" allowOverlap="1" wp14:anchorId="4DF6E018" wp14:editId="7690EC28">
+                <wp:simplePos x="0" y="0"/>
+                <wp:positionH relativeFrom="column">
+                  <wp:posOffset>5194858</wp:posOffset>
+                </wp:positionH>
+                <wp:positionV relativeFrom="paragraph">
+                  <wp:posOffset>153614</wp:posOffset>
+                </wp:positionV>
+                <wp:extent cx="1607185" cy="349003"/>
+                <wp:effectExtent l="0" t="0" r="0" b="0"/>
+                <wp:wrapNone/>
+                <wp:docPr id="31" name="Text Box 31"/>
+                <wp:cNvGraphicFramePr/>
+                <a:graphic xmlns:a="http://schemas.openxmlformats.org/drawingml/2006/main">
+                  <a:graphicData uri="http://schemas.microsoft.com/office/word/2010/wordprocessingShape">
+                    <wps:wsp>
+                      <wps:cNvSpPr txBox="1"/>
+                      <wps:spPr>
+                        <a:xfrm>
+                          <a:off x="0" y="0"/>
+                          <a:ext cx="1607185" cy="349003"/>
+                        </a:xfrm>
+                        <a:prstGeom prst="rect">
+                          <a:avLst/>
+                        </a:prstGeom>
+                        <a:noFill/>
+                        <a:ln w="6350">
+                          <a:noFill/>
+                        </a:ln>
+                      </wps:spPr>
+                      <wps:txbx>
+                        <w:txbxContent>
+                          <w:p>
+                            <w:pPr>
+                              <w:rPr>
+                                <w:sz w:val="32"/>
+                                <w:szCs w:val="32"/>
+                              </w:rPr>
+                            </w:pPr>
+                            <w:r>
+                              <w:rPr>
+                                <w:sz w:val="32"/>
+                                <w:szCs w:val="32"/>
+                              </w:rPr>
+                              <w:t>Python/html</w:t>
+                            </w:r>
+                          </w:p>
+                        </w:txbxContent>
+                      </wps:txbx>
+                      <wps:bodyPr rot="0" spcFirstLastPara="0" vertOverflow="overflow" horzOverflow="overflow" vert="horz" wrap="square" lIns="91440" tIns="45720" rIns="91440" bIns="45720" numCol="1" spcCol="0" rtlCol="0" fromWordArt="0" anchor="t" anchorCtr="0" forceAA="0" compatLnSpc="1">
+                        <a:prstTxWarp prst="textNoShape">
+                          <a:avLst/>
+                        </a:prstTxWarp>
+                        <a:noAutofit/>
+                      </wps:bodyPr>
+                    </wps:wsp>
+                  </a:graphicData>
+                </a:graphic>
+                <wp14:sizeRelH relativeFrom="margin">
+                  <wp14:pctWidth>0</wp14:pctWidth>
+                </wp14:sizeRelH>
+                <wp14:sizeRelV relativeFrom="margin">
+                  <wp14:pctHeight>0</wp14:pctHeight>
+                </wp14:sizeRelV>
+              </wp:anchor>
+            </w:drawing>
+          </mc:Choice>
+          <mc:Fallback>
+            <w:pict>
+              <v:shape w14:anchorId="4DF6E018" id="Text Box 31" o:spid="_x0000_s1030" type="#_x0000_t202" style="position:absolute;margin-left:409.05pt;margin-top:12.1pt;width:126.55pt;height:27.5pt;z-index:251692032;visibility:visible;mso-wrap-style:square;mso-width-percent:0;mso-height-percent:0;mso-wrap-distance-left:9pt;mso-wrap-distance-top:0;mso-wrap-distance-right:9pt;mso-wrap-distance-bottom:0;mso-position-horizontal:absolute;mso-position-horizontal-relative:text;mso-position-vertical:absolute;mso-position-vertical-relative:text;mso-width-percent:0;mso-height-percent:0;mso-width-relative:margin;mso-height-relative:margin;v-text-anchor:top" o:gfxdata="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" filled="f" stroked="f" strokeweight=".5pt">
+                <v:textbox>
+                  <w:txbxContent>
+                    <w:p>
+                      <w:pPr>
+                        <w:rPr>
+                          <w:sz w:val="32"/>
+                          <w:szCs w:val="32"/>
+                        </w:rPr>
+                      </w:pPr>
+                      <w:r>
+                        <w:rPr>
+                          <w:sz w:val="32"/>
+                          <w:szCs w:val="32"/>
+                        </w:rPr>
+                        <w:t>Python/html</w:t>
+                      </w:r>
+                    </w:p>
+                  </w:txbxContent>
+                </v:textbox>
+              </v:shape>
+            </w:pict>
+          </mc:Fallback>
+        </mc:AlternateContent>
+      </w:r>
+      <w:r>
+        <w:rPr>
+          <w:noProof/>
+          <w:sz w:val="20"/>
+          <w:szCs w:val="20"/>
+          <w:lang w:val="en-US"/>
+        </w:rPr>
+        <mc:AlternateContent>
+          <mc:Choice Requires="wps">
+            <w:drawing>
+              <wp:anchor distT="0" distB="0" distL="114300" distR="114300" simplePos="0" relativeHeight="251685888" behindDoc="0" locked="0" layoutInCell="1" allowOverlap="1" wp14:anchorId="46768040" wp14:editId="09F9F0A6">
+                <wp:simplePos x="0" y="0"/>
+                <wp:positionH relativeFrom="column">
+                  <wp:posOffset>4129361</wp:posOffset>
+                </wp:positionH>
+                <wp:positionV relativeFrom="paragraph">
+                  <wp:posOffset>188728</wp:posOffset>
+                </wp:positionV>
+                <wp:extent cx="797608" cy="425167"/>
+                <wp:effectExtent l="0" t="0" r="0" b="0"/>
+                <wp:wrapNone/>
+                <wp:docPr id="21" name="Text Box 21"/>
+                <wp:cNvGraphicFramePr/>
+                <a:graphic xmlns:a="http://schemas.openxmlformats.org/drawingml/2006/main">
+                  <a:graphicData uri="http://schemas.microsoft.com/office/word/2010/wordprocessingShape">
+                    <wps:wsp>
+                      <wps:cNvSpPr txBox="1"/>
+                      <wps:spPr>
+                        <a:xfrm>
+                          <a:off x="0" y="0"/>
+                          <a:ext cx="797608" cy="425167"/>
+                        </a:xfrm>
+                        <a:prstGeom prst="rect">
+                          <a:avLst/>
+                        </a:prstGeom>
+                        <a:noFill/>
+                        <a:ln w="6350">
+                          <a:noFill/>
+                        </a:ln>
+                      </wps:spPr>
+                      <wps:txbx>
+                        <w:txbxContent>
+                          <w:p>
+                            <w:pPr>
+                              <w:rPr>
+                                <w:sz w:val="32"/>
+                                <w:szCs w:val="32"/>
+                              </w:rPr>
+                            </w:pPr>
+                            <w:r>
+                              <w:rPr>
+                                <w:sz w:val="32"/>
+                                <w:szCs w:val="32"/>
+                              </w:rPr>
+                              <w:t>WSGI</w:t>
+                            </w:r>
+                          </w:p>
+                        </w:txbxContent>
+                      </wps:txbx>
+                      <wps:bodyPr rot="0" spcFirstLastPara="0" vertOverflow="overflow" horzOverflow="overflow" vert="horz" wrap="square" lIns="91440" tIns="45720" rIns="91440" bIns="45720" numCol="1" spcCol="0" rtlCol="0" fromWordArt="0" anchor="t" anchorCtr="0" forceAA="0" compatLnSpc="1">
+                        <a:prstTxWarp prst="textNoShape">
+                          <a:avLst/>
+                        </a:prstTxWarp>
+                        <a:noAutofit/>
+                      </wps:bodyPr>
+                    </wps:wsp>
+                  </a:graphicData>
+                </a:graphic>
+                <wp14:sizeRelH relativeFrom="margin">
+                  <wp14:pctWidth>0</wp14:pctWidth>
+                </wp14:sizeRelH>
+                <wp14:sizeRelV relativeFrom="margin">
+                  <wp14:pctHeight>0</wp14:pctHeight>
+                </wp14:sizeRelV>
+              </wp:anchor>
+            </w:drawing>
+          </mc:Choice>
+          <mc:Fallback>
+            <w:pict>
+              <v:shape w14:anchorId="46768040" id="Text Box 21" o:spid="_x0000_s1031" type="#_x0000_t202" style="position:absolute;margin-left:325.15pt;margin-top:14.85pt;width:62.8pt;height:33.5pt;z-index:251685888;visibility:visible;mso-wrap-style:square;mso-width-percent:0;mso-height-percent:0;mso-wrap-distance-left:9pt;mso-wrap-distance-top:0;mso-wrap-distance-right:9pt;mso-wrap-distance-bottom:0;mso-position-horizontal:absolute;mso-position-horizontal-relative:text;mso-position-vertical:absolute;mso-position-vertical-relative:text;mso-width-percent:0;mso-height-percent:0;mso-width-relative:margin;mso-height-relative:margin;v-text-anchor:top" o:gfxdata="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" filled="f" stroked="f" strokeweight=".5pt">
+                <v:textbox>
+                  <w:txbxContent>
+                    <w:p>
+                      <w:pPr>
+                        <w:rPr>
+                          <w:sz w:val="32"/>
+                          <w:szCs w:val="32"/>
+                        </w:rPr>
+                      </w:pPr>
+                      <w:r>
+                        <w:rPr>
+                          <w:sz w:val="32"/>
+                          <w:szCs w:val="32"/>
+                        </w:rPr>
+                        <w:t>WSGI</w:t>
+                      </w:r>
+                    </w:p>
+                  </w:txbxContent>
+                </v:textbox>
+              </v:shape>
+            </w:pict>
+          </mc:Fallback>
+        </mc:AlternateContent>
+      </w:r>
+      <w:r>
+        <w:rPr>
+          <w:noProof/>
+          <w:sz w:val="20"/>
+          <w:szCs w:val="20"/>
+          <w:lang w:val="en-US"/>
+        </w:rPr>
+        <mc:AlternateContent>
+          <mc:Choice Requires="wps">
+            <w:drawing>
+              <wp:anchor distT="0" distB="0" distL="114300" distR="114300" simplePos="0" relativeHeight="251662336" behindDoc="0" locked="0" layoutInCell="1" allowOverlap="1" wp14:anchorId="1E46702E" wp14:editId="63B7B4A9">
+                <wp:simplePos x="0" y="0"/>
+                <wp:positionH relativeFrom="column">
+                  <wp:posOffset>2609242</wp:posOffset>
+                </wp:positionH>
+                <wp:positionV relativeFrom="paragraph">
+                  <wp:posOffset>171256</wp:posOffset>
+                </wp:positionV>
+                <wp:extent cx="984291" cy="302895"/>
+                <wp:effectExtent l="0" t="0" r="0" b="1905"/>
+                <wp:wrapNone/>
+                <wp:docPr id="7" name="Text Box 7"/>
+                <wp:cNvGraphicFramePr/>
+                <a:graphic xmlns:a="http://schemas.openxmlformats.org/drawingml/2006/main">
+                  <a:graphicData uri="http://schemas.microsoft.com/office/word/2010/wordprocessingShape">
+                    <wps:wsp>
+                      <wps:cNvSpPr txBox="1"/>
+                      <wps:spPr>
+                        <a:xfrm>
+                          <a:off x="0" y="0"/>
+                          <a:ext cx="984291" cy="302895"/>
+                        </a:xfrm>
+                        <a:prstGeom prst="rect">
+                          <a:avLst/>
+                        </a:prstGeom>
+                        <a:noFill/>
+                        <a:ln w="6350">
+                          <a:noFill/>
+                        </a:ln>
+                      </wps:spPr>
+                      <wps:txbx>
+                        <w:txbxContent>
+                          <w:p>
+                            <w:pPr>
+                              <w:rPr>
+                                <w:sz w:val="32"/>
+                                <w:szCs w:val="32"/>
+                              </w:rPr>
+                            </w:pPr>
+                            <w:r>
+                              <w:rPr>
+                                <w:sz w:val="32"/>
+                                <w:szCs w:val="32"/>
+                              </w:rPr>
+                              <w:t>Gunicorn</w:t>
+                            </w:r>
+                          </w:p>
+                        </w:txbxContent>
+                      </wps:txbx>
+                      <wps:bodyPr rot="0" spcFirstLastPara="0" vertOverflow="overflow" horzOverflow="overflow" vert="horz" wrap="square" lIns="91440" tIns="45720" rIns="91440" bIns="45720" numCol="1" spcCol="0" rtlCol="0" fromWordArt="0" anchor="t" anchorCtr="0" forceAA="0" compatLnSpc="1">
+                        <a:prstTxWarp prst="textNoShape">
+                          <a:avLst/>
+                        </a:prstTxWarp>
+                        <a:noAutofit/>
+                      </wps:bodyPr>
+                    </wps:wsp>
+                  </a:graphicData>
+                </a:graphic>
+                <wp14:sizeRelH relativeFrom="margin">
+                  <wp14:pctWidth>0</wp14:pctWidth>
+                </wp14:sizeRelH>
+                <wp14:sizeRelV relativeFrom="margin">
+                  <wp14:pctHeight>0</wp14:pctHeight>
+                </wp14:sizeRelV>
+              </wp:anchor>
+            </w:drawing>
+          </mc:Choice>
+          <mc:Fallback>
+            <w:pict>
+              <v:shape w14:anchorId="1E46702E" id="Text Box 7" o:spid="_x0000_s1032" type="#_x0000_t202" style="position:absolute;margin-left:205.45pt;margin-top:13.5pt;width:77.5pt;height:23.85pt;z-index:251662336;visibility:visible;mso-wrap-style:square;mso-width-percent:0;mso-height-percent:0;mso-wrap-distance-left:9pt;mso-wrap-distance-top:0;mso-wrap-distance-right:9pt;mso-wrap-distance-bottom:0;mso-position-horizontal:absolute;mso-position-horizontal-relative:text;mso-position-vertical:absolute;mso-position-vertical-relative:text;mso-width-percent:0;mso-height-percent:0;mso-width-relative:margin;mso-height-relative:margin;v-text-anchor:top" o:gfxdata="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" filled="f" stroked="f" strokeweight=".5pt">
+                <v:textbox>
+                  <w:txbxContent>
+                    <w:p>
+                      <w:pPr>
+                        <w:rPr>
+                          <w:sz w:val="32"/>
+                          <w:szCs w:val="32"/>
+                        </w:rPr>
+                      </w:pPr>
+                      <w:r>
+                        <w:rPr>
+                          <w:sz w:val="32"/>
+                          <w:szCs w:val="32"/>
+                        </w:rPr>
+                        <w:t>Gunicorn</w:t>
+                      </w:r>
+                    </w:p>
+                  </w:txbxContent>
+                </v:textbox>
+              </v:shape>
+            </w:pict>
+          </mc:Fallback>
+        </mc:AlternateContent>
+      </w:r>
+      <w:r>
+        <w:rPr>
+          <w:noProof/>
+          <w:sz w:val="20"/>
+          <w:szCs w:val="20"/>
+          <w:lang w:val="en-US"/>
+        </w:rPr>
+        <mc:AlternateContent>
+          <mc:Choice Requires="wps">
+            <w:drawing>
+              <wp:anchor distT="0" distB="0" distL="114300" distR="114300" simplePos="0" relativeHeight="251682816" behindDoc="0" locked="0" layoutInCell="1" allowOverlap="1" wp14:anchorId="07642B34" wp14:editId="2CAED83D">
+                <wp:simplePos x="0" y="0"/>
+                <wp:positionH relativeFrom="column">
+                  <wp:posOffset>1316270</wp:posOffset>
+                </wp:positionH>
+                <wp:positionV relativeFrom="paragraph">
+                  <wp:posOffset>171256</wp:posOffset>
+                </wp:positionV>
+                <wp:extent cx="818665" cy="320367"/>
+                <wp:effectExtent l="0" t="0" r="0" b="3810"/>
+                <wp:wrapNone/>
+                <wp:docPr id="13" name="Text Box 13"/>
+                <wp:cNvGraphicFramePr/>
+                <a:graphic xmlns:a="http://schemas.openxmlformats.org/drawingml/2006/main">
+                  <a:graphicData uri="http://schemas.microsoft.com/office/word/2010/wordprocessingShape">
+                    <wps:wsp>
+                      <wps:cNvSpPr txBox="1"/>
+                      <wps:spPr>
+                        <a:xfrm>
+                          <a:off x="0" y="0"/>
+                          <a:ext cx="818665" cy="320367"/>
+                        </a:xfrm>
+                        <a:prstGeom prst="rect">
+                          <a:avLst/>
+                        </a:prstGeom>
+                        <a:noFill/>
+                        <a:ln w="6350">
+                          <a:noFill/>
+                        </a:ln>
+                      </wps:spPr>
+                      <wps:txbx>
+                        <w:txbxContent>
+                          <w:p>
+                            <w:pPr>
+                              <w:rPr>
+                                <w:sz w:val="32"/>
+                                <w:szCs w:val="32"/>
+                              </w:rPr>
+                            </w:pPr>
+                            <w:r>
+                              <w:rPr>
+                                <w:sz w:val="32"/>
+                                <w:szCs w:val="32"/>
+                              </w:rPr>
+                              <w:t>Nginx</w:t>
+                            </w:r>
+                          </w:p>
+                        </w:txbxContent>
+                      </wps:txbx>
+                      <wps:bodyPr rot="0" spcFirstLastPara="0" vertOverflow="overflow" horzOverflow="overflow" vert="horz" wrap="square" lIns="91440" tIns="45720" rIns="91440" bIns="45720" numCol="1" spcCol="0" rtlCol="0" fromWordArt="0" anchor="t" anchorCtr="0" forceAA="0" compatLnSpc="1">
+                        <a:prstTxWarp prst="textNoShape">
+                          <a:avLst/>
+                        </a:prstTxWarp>
+                        <a:noAutofit/>
+                      </wps:bodyPr>
+                    </wps:wsp>
+                  </a:graphicData>
+                </a:graphic>
+                <wp14:sizeRelH relativeFrom="margin">
+                  <wp14:pctWidth>0</wp14:pctWidth>
+                </wp14:sizeRelH>
+                <wp14:sizeRelV relativeFrom="margin">
+                  <wp14:pctHeight>0</wp14:pctHeight>
+                </wp14:sizeRelV>
+              </wp:anchor>
+            </w:drawing>
+          </mc:Choice>
+          <mc:Fallback>
+            <w:pict>
+              <v:shape w14:anchorId="07642B34" id="Text Box 13" o:spid="_x0000_s1033" type="#_x0000_t202" style="position:absolute;margin-left:103.65pt;margin-top:13.5pt;width:64.45pt;height:25.25pt;z-index:251682816;visibility:visible;mso-wrap-style:square;mso-width-percent:0;mso-height-percent:0;mso-wrap-distance-left:9pt;mso-wrap-distance-top:0;mso-wrap-distance-right:9pt;mso-wrap-distance-bottom:0;mso-position-horizontal:absolute;mso-position-horizontal-relative:text;mso-position-vertical:absolute;mso-position-vertical-relative:text;mso-width-percent:0;mso-height-percent:0;mso-width-relative:margin;mso-height-relative:margin;v-text-anchor:top" o:gfxdata="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" filled="f" stroked="f" strokeweight=".5pt">
+                <v:textbox>
+                  <w:txbxContent>
+                    <w:p>
+                      <w:pPr>
+                        <w:rPr>
+                          <w:sz w:val="32"/>
+                          <w:szCs w:val="32"/>
+                        </w:rPr>
+                      </w:pPr>
+                      <w:r>
+                        <w:rPr>
+                          <w:sz w:val="32"/>
+                          <w:szCs w:val="32"/>
+                        </w:rPr>
+                        <w:t>Nginx</w:t>
+                      </w:r>
+                    </w:p>
+                  </w:txbxContent>
+                </v:textbox>
+              </v:shape>
+            </w:pict>
+          </mc:Fallback>
+        </mc:AlternateContent>
+      </w:r>
+    </w:p>
+    <w:p>
+      <w:pPr>
+        <w:rPr>
+          <w:sz w:val="20"/>
+          <w:szCs w:val="20"/>
+          <w:lang w:val="en-US"/>
+        </w:rPr>
+      </w:pPr>
+    </w:p>
+    <w:p>
+      <w:pPr>
+        <w:rPr>
+          <w:sz w:val="20"/>
+          <w:szCs w:val="20"/>
+          <w:lang w:val="en-US"/>
+        </w:rPr>
+      </w:pPr>
+    </w:p>
+    <w:p>
+      <w:pPr>
+        <w:shd w:val="clear" w:color="auto" w:fill="FFFFFF" w:themeFill="background1"/>
+        <w:spacing w:after="0"/>
+        <w:rPr>
+          <w:rFonts w:cstheme="minorHAnsi"/>
+          <w:lang w:val="en-US"/>
+        </w:rPr>
+      </w:pPr>
+      <w:r>
+        <w:rPr>
+          <w:noProof/>
+          <w:sz w:val="20"/>
+          <w:szCs w:val="20"/>
+          <w:lang w:val="en-US"/>
+        </w:rPr>
+        <mc:AlternateContent>
+          <mc:Choice Requires="wps">
+            <w:drawing>
+              <wp:anchor distT="0" distB="0" distL="114300" distR="114300" simplePos="0" relativeHeight="251698176" behindDoc="0" locked="0" layoutInCell="1" allowOverlap="1" wp14:anchorId="58595FFA" wp14:editId="6E8BC8F6">
+                <wp:simplePos x="0" y="0"/>
+                <wp:positionH relativeFrom="margin">
+                  <wp:align>center</wp:align>
+                </wp:positionH>
+                <wp:positionV relativeFrom="paragraph">
+                  <wp:posOffset>81280</wp:posOffset>
+                </wp:positionV>
+                <wp:extent cx="6744970" cy="339725"/>
+                <wp:effectExtent l="38100" t="19050" r="0" b="41275"/>
+                <wp:wrapNone/>
+                <wp:docPr id="11" name="Arrow: Right 11"/>
+                <wp:cNvGraphicFramePr/>
+                <a:graphic xmlns:a="http://schemas.openxmlformats.org/drawingml/2006/main">
+                  <a:graphicData uri="http://schemas.microsoft.com/office/word/2010/wordprocessingShape">
+                    <wps:wsp>
+                      <wps:cNvSpPr/>
+                      <wps:spPr>
+                        <a:xfrm flipH="1">
+                          <a:off x="0" y="0"/>
+                          <a:ext cx="6744970" cy="339725"/>
+                        </a:xfrm>
+                        <a:prstGeom prst="rightArrow">
+                          <a:avLst>
+                            <a:gd name="adj1" fmla="val 50000"/>
+                            <a:gd name="adj2" fmla="val 147022"/>
+                          </a:avLst>
+                        </a:prstGeom>
+                      </wps:spPr>
+                      <wps:style>
+                        <a:lnRef idx="2">
+                          <a:schemeClr val="accent1">
+                            <a:shade val="50000"/>
+                          </a:schemeClr>
+                        </a:lnRef>
+                        <a:fillRef idx="1">
+                          <a:schemeClr val="accent1"/>
+                        </a:fillRef>
+                        <a:effectRef idx="0">
+                          <a:schemeClr val="accent1"/>
+                        </a:effectRef>
+                        <a:fontRef idx="minor">
+                          <a:schemeClr val="lt1"/>
+                        </a:fontRef>
+                      </wps:style>
+                      <wps:bodyPr rot="0" spcFirstLastPara="0" vertOverflow="overflow" horzOverflow="overflow" vert="horz" wrap="square" lIns="91440" tIns="45720" rIns="91440" bIns="45720" numCol="1" spcCol="0" rtlCol="0" fromWordArt="0" anchor="ctr" anchorCtr="0" forceAA="0" compatLnSpc="1">
+                        <a:prstTxWarp prst="textNoShape">
+                          <a:avLst/>
+                        </a:prstTxWarp>
+                        <a:noAutofit/>
+                      </wps:bodyPr>
+                    </wps:wsp>
+                  </a:graphicData>
+                </a:graphic>
+                <wp14:sizeRelH relativeFrom="margin">
+                  <wp14:pctWidth>0</wp14:pctWidth>
+                </wp14:sizeRelH>
+                <wp14:sizeRelV relativeFrom="margin">
+                  <wp14:pctHeight>0</wp14:pctHeight>
+                </wp14:sizeRelV>
+              </wp:anchor>
+            </w:drawing>
+          </mc:Choice>
+          <mc:Fallback>
+            <w:pict>
+              <v:shape w14:anchorId="7555163D" id="Arrow: Right 11" o:spid="_x0000_s1026" type="#_x0000_t13" style="position:absolute;margin-left:0;margin-top:6.4pt;width:531.1pt;height:26.75pt;flip:x;z-index:251698176;visibility:visible;mso-wrap-style:square;mso-width-percent:0;mso-height-percent:0;mso-wrap-distance-left:9pt;mso-wrap-distance-top:0;mso-wrap-distance-right:9pt;mso-wrap-distance-bottom:0;mso-position-horizontal:center;mso-position-horizontal-relative:margin;mso-position-vertical:absolute;mso-position-vertical-relative:text;mso-width-percent:0;mso-height-percent:0;mso-width-relative:margin;mso-height-relative:margin;v-text-anchor:middle" o:gfxdata="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" adj="20001" fillcolor="#4472c4 [3204]" strokecolor="#1f3763 [1604]" strokeweight="1pt">
+                <w10:wrap anchorx="margin"/>
+              </v:shape>
+            </w:pict>
+          </mc:Fallback>
+        </mc:AlternateContent>
+      </w:r>
+    </w:p>
+    <w:p>
+      <w:pPr>
+        <w:shd w:val="clear" w:color="auto" w:fill="FFFFFF" w:themeFill="background1"/>
+        <w:spacing w:after="0"/>
+        <w:rPr>
+          <w:rFonts w:cstheme="minorHAnsi"/>
+          <w:lang w:val="en-US"/>
+        </w:rPr>
+      </w:pPr>
+    </w:p>
+    <w:p>
+      <w:pPr>
+        <w:shd w:val="clear" w:color="auto" w:fill="FFFFFF" w:themeFill="background1"/>
+        <w:spacing w:after="0"/>
+        <w:rPr>
+          <w:rFonts w:cstheme="minorHAnsi"/>
+          <w:lang w:val="en-US"/>
+        </w:rPr>
+      </w:pPr>
+    </w:p>
+    <w:p>
+      <w:pPr>
+        <w:shd w:val="clear" w:color="auto" w:fill="FFFFFF" w:themeFill="background1"/>
+        <w:spacing w:after="0"/>
+        <w:rPr>
+          <w:rFonts w:cstheme="minorHAnsi"/>
+          <w:lang w:val="en-US"/>
+        </w:rPr>
+      </w:pPr>
+    </w:p>
+    <w:p>
+      <w:pPr>
+        <w:shd w:val="clear" w:color="auto" w:fill="FFFFFF" w:themeFill="background1"/>
+        <w:spacing w:after="0"/>
+        <w:rPr>
+          <w:rFonts w:cstheme="minorHAnsi"/>
+          <w:lang w:val="en-US"/>
+        </w:rPr>
+      </w:pPr>
+    </w:p>
+    <w:p>
+      <w:pPr>
+        <w:shd w:val="clear" w:color="auto" w:fill="FFFFFF" w:themeFill="background1"/>
+        <w:spacing w:after="0"/>
+        <w:rPr>
+          <w:rFonts w:cstheme="minorHAnsi"/>
+          <w:lang w:val="en-US"/>
+        </w:rPr>
+      </w:pPr>
+    </w:p>
+    <w:p>
+      <w:pPr>
+        <w:shd w:val="clear" w:color="auto" w:fill="FFFFFF" w:themeFill="background1"/>
+        <w:spacing w:after="0"/>
+        <w:rPr>
+          <w:rFonts w:cstheme="minorHAnsi"/>
+          <w:lang w:val="en-US"/>
+        </w:rPr>
+      </w:pPr>
+    </w:p>
+    <w:p>
+      <w:pPr>
+        <w:shd w:val="clear" w:color="auto" w:fill="FFFFFF" w:themeFill="background1"/>
+        <w:spacing w:after="0"/>
+        <w:rPr>
+          <w:rFonts w:cstheme="minorHAnsi"/>
+          <w:lang w:val="en-US"/>
+        </w:rPr>
+      </w:pPr>
+    </w:p>
+    <w:p>
+      <w:pPr>
+        <w:shd w:val="clear" w:color="auto" w:fill="FFFFFF" w:themeFill="background1"/>
+        <w:spacing w:after="0"/>
+        <w:rPr>
+          <w:rFonts w:cstheme="minorHAnsi"/>
+          <w:lang w:val="en-US"/>
+        </w:rPr>
+      </w:pPr>
+    </w:p>
+    <w:p>
+      <w:pPr>
+        <w:shd w:val="clear" w:color="auto" w:fill="000000" w:themeFill="text1"/>
+        <w:spacing w:after="0"/>
+        <w:jc w:val="center"/>
+        <w:rPr>
+          <w:rFonts w:ascii="Agency FB" w:hAnsi="Agency FB" w:cstheme="minorHAnsi"/>
+          <w:sz w:val="28"/>
+          <w:szCs w:val="28"/>
+          <w:lang w:val="en-US"/>
+        </w:rPr>
+      </w:pPr>
+      <w:r>
+        <w:rPr>
+          <w:rFonts w:ascii="Agency FB" w:hAnsi="Agency FB" w:cstheme="minorHAnsi"/>
+          <w:sz w:val="28"/>
+          <w:szCs w:val="28"/>
+          <w:lang w:val="en-US"/>
+        </w:rPr>
+        <w:lastRenderedPageBreak/>
+        <w:t>CSRF_</w:t>
+      </w:r>
+      <w:r>
+        <w:rPr>
+          <w:lang w:val="en-US"/>
+        </w:rPr>
+        <w:t xml:space="preserve"> </w:t>
+      </w:r>
+      <w:r>
+        <w:rPr>
+          <w:rFonts w:ascii="Agency FB" w:hAnsi="Agency FB" w:cstheme="minorHAnsi"/>
+          <w:sz w:val="28"/>
+          <w:szCs w:val="28"/>
+          <w:lang w:val="en-US"/>
+        </w:rPr>
+        <w:t>TRUSTED_ORIGINS</w:t>
+      </w:r>
+      <w:r>
+        <w:rPr>
+          <w:rFonts w:ascii="Agency FB" w:hAnsi="Agency FB" w:cstheme="minorHAnsi"/>
+          <w:sz w:val="28"/>
+          <w:szCs w:val="28"/>
+          <w:lang w:val="en-US"/>
+        </w:rPr>
+        <w:t>:</w:t>
+      </w:r>
+    </w:p>
+    <w:p>
+      <w:pPr>
+        <w:shd w:val="clear" w:color="auto" w:fill="FFFFFF" w:themeFill="background1"/>
+        <w:spacing w:after="0"/>
+        <w:rPr>
+          <w:rFonts w:cstheme="minorHAnsi"/>
+          <w:lang w:val="en-US"/>
+        </w:rPr>
+      </w:pPr>
+    </w:p>
+    <w:p>
+      <w:pPr>
+        <w:shd w:val="clear" w:color="auto" w:fill="FFFFFF" w:themeFill="background1"/>
+        <w:spacing w:after="0"/>
+        <w:rPr>
+          <w:rFonts w:cstheme="minorHAnsi"/>
+          <w:lang w:val="en-US"/>
+        </w:rPr>
+      </w:pPr>
+    </w:p>
+    <w:p>
+      <w:pPr>
+        <w:shd w:val="clear" w:color="auto" w:fill="FFFFFF" w:themeFill="background1"/>
+        <w:spacing w:after="0"/>
+        <w:rPr>
+          <w:rFonts w:cstheme="minorHAnsi"/>
+          <w:lang w:val="en-US"/>
+        </w:rPr>
+      </w:pPr>
+      <w:r>
+        <w:rPr>
+          <w:rFonts w:cstheme="minorHAnsi"/>
+          <w:lang w:val="en-US"/>
+        </w:rPr>
+        <w:t>The project just as it is it won’t let you post anything. There is then, another concept here to master, the cookies. The sites must be allowed, not just on the ALLOWED_HOSTS list, but also in a CSRF_</w:t>
+      </w:r>
+      <w:r>
+        <w:rPr>
+          <w:rFonts w:cstheme="minorHAnsi"/>
+          <w:lang w:val="en-US"/>
+        </w:rPr>
+        <w:t>TRUSTED_ORIGINS</w:t>
+      </w:r>
+      <w:r>
+        <w:rPr>
+          <w:rFonts w:cstheme="minorHAnsi"/>
+          <w:lang w:val="en-US"/>
+        </w:rPr>
+        <w:t xml:space="preserve"> list, right above this one on the settings.py from our project.</w:t>
+      </w:r>
+    </w:p>
+    <w:p>
+      <w:pPr>
+        <w:shd w:val="clear" w:color="auto" w:fill="FFFFFF" w:themeFill="background1"/>
+        <w:spacing w:after="0"/>
+        <w:rPr>
           <w:rFonts w:eastAsia="Times New Roman" w:cstheme="minorHAnsi"/>
           <w:color w:val="212529"/>
           <w:shd w:val="clear" w:color="auto" w:fill="F2F2F2" w:themeFill="background1" w:themeFillShade="F2"/>
@@ -7047,10 +9866,500 @@
         <w:shd w:val="clear" w:color="auto" w:fill="FFFFFF" w:themeFill="background1"/>
         <w:spacing w:after="0"/>
         <w:rPr>
-          <w:rFonts w:cstheme="minorHAnsi"/>
-          <w:lang w:val="en-US"/>
-        </w:rPr>
-      </w:pPr>
+          <w:rFonts w:eastAsia="Times New Roman" w:cstheme="minorHAnsi"/>
+          <w:color w:val="212529"/>
+          <w:shd w:val="clear" w:color="auto" w:fill="F2F2F2" w:themeFill="background1" w:themeFillShade="F2"/>
+          <w:lang w:val="en-US" w:eastAsia="es-ES"/>
+        </w:rPr>
+      </w:pPr>
+    </w:p>
+    <w:p>
+      <w:pPr>
+        <w:shd w:val="clear" w:color="auto" w:fill="D9D9D9" w:themeFill="background1" w:themeFillShade="D9"/>
+        <w:tabs>
+          <w:tab w:val="left" w:pos="3935"/>
+        </w:tabs>
+        <w:spacing w:after="0"/>
+        <w:rPr>
+          <w:rFonts w:ascii="Consolas" w:hAnsi="Consolas" w:cstheme="minorHAnsi"/>
+          <w:sz w:val="18"/>
+          <w:szCs w:val="18"/>
+          <w:lang w:val="en-US"/>
+        </w:rPr>
+      </w:pPr>
+      <w:r>
+        <w:rPr>
+          <w:rFonts w:ascii="Consolas" w:hAnsi="Consolas" w:cstheme="minorHAnsi"/>
+          <w:sz w:val="18"/>
+          <w:szCs w:val="18"/>
+          <w:lang w:val="en-US"/>
+        </w:rPr>
+        <w:t xml:space="preserve">GNU nano 5.6.1        </w:t>
+      </w:r>
+      <w:r>
+        <w:rPr>
+          <w:rFonts w:ascii="Consolas" w:hAnsi="Consolas" w:cstheme="minorHAnsi"/>
+          <w:sz w:val="18"/>
+          <w:szCs w:val="18"/>
+          <w:lang w:val="en-US"/>
+        </w:rPr>
+        <w:t xml:space="preserve">           </w:t>
+      </w:r>
+      <w:r>
+        <w:rPr>
+          <w:rFonts w:ascii="Consolas" w:hAnsi="Consolas" w:cstheme="minorHAnsi"/>
+          <w:sz w:val="18"/>
+          <w:szCs w:val="18"/>
+          <w:lang w:val="en-US"/>
+        </w:rPr>
+        <w:t xml:space="preserve"> </w:t>
+      </w:r>
+      <w:r>
+        <w:rPr>
+          <w:rFonts w:ascii="Consolas" w:hAnsi="Consolas" w:cstheme="minorHAnsi"/>
+          <w:sz w:val="18"/>
+          <w:szCs w:val="18"/>
+          <w:lang w:val="en-US"/>
+        </w:rPr>
+        <w:t>.../settings.py</w:t>
+      </w:r>
+    </w:p>
+    <w:p>
+      <w:pPr>
+        <w:shd w:val="clear" w:color="auto" w:fill="000000" w:themeFill="text1"/>
+        <w:spacing w:after="0"/>
+        <w:rPr>
+          <w:rFonts w:ascii="Consolas" w:hAnsi="Consolas" w:cstheme="minorHAnsi"/>
+          <w:sz w:val="18"/>
+          <w:szCs w:val="18"/>
+          <w:lang w:val="en-US"/>
+        </w:rPr>
+      </w:pPr>
+      <w:r>
+        <w:rPr>
+          <w:rFonts w:ascii="Consolas" w:hAnsi="Consolas" w:cstheme="minorHAnsi"/>
+          <w:sz w:val="18"/>
+          <w:szCs w:val="18"/>
+          <w:lang w:val="en-US"/>
+        </w:rPr>
+        <w:t xml:space="preserve"> (. . .)</w:t>
+      </w:r>
+    </w:p>
+    <w:p>
+      <w:pPr>
+        <w:shd w:val="clear" w:color="auto" w:fill="000000" w:themeFill="text1"/>
+        <w:spacing w:after="0"/>
+        <w:rPr>
+          <w:rFonts w:ascii="Consolas" w:hAnsi="Consolas" w:cstheme="minorHAnsi"/>
+          <w:sz w:val="18"/>
+          <w:szCs w:val="18"/>
+          <w:lang w:val="en-US"/>
+        </w:rPr>
+      </w:pPr>
+      <w:r>
+        <w:rPr>
+          <w:rFonts w:ascii="Consolas" w:hAnsi="Consolas" w:cstheme="minorHAnsi"/>
+          <w:sz w:val="18"/>
+          <w:szCs w:val="18"/>
+          <w:lang w:val="en-US"/>
+        </w:rPr>
+        <w:t xml:space="preserve"> </w:t>
+      </w:r>
+      <w:r>
+        <w:rPr>
+          <w:rFonts w:ascii="Consolas" w:hAnsi="Consolas" w:cstheme="minorHAnsi"/>
+          <w:sz w:val="18"/>
+          <w:szCs w:val="18"/>
+          <w:lang w:val="en-US"/>
+        </w:rPr>
+        <w:t>CSRF_TRUSTED_ORIGINS = [</w:t>
+      </w:r>
+    </w:p>
+    <w:p>
+      <w:pPr>
+        <w:shd w:val="clear" w:color="auto" w:fill="000000" w:themeFill="text1"/>
+        <w:spacing w:after="0"/>
+        <w:rPr>
+          <w:rFonts w:ascii="Consolas" w:hAnsi="Consolas" w:cstheme="minorHAnsi"/>
+          <w:sz w:val="18"/>
+          <w:szCs w:val="18"/>
+          <w:lang w:val="en-US"/>
+        </w:rPr>
+      </w:pPr>
+      <w:r>
+        <w:rPr>
+          <w:rFonts w:ascii="Consolas" w:hAnsi="Consolas" w:cstheme="minorHAnsi"/>
+          <w:color w:val="00DA1F"/>
+          <w:sz w:val="18"/>
+          <w:szCs w:val="18"/>
+          <w:lang w:val="en-US"/>
+        </w:rPr>
+        <w:t xml:space="preserve"> </w:t>
+      </w:r>
+      <w:r>
+        <w:rPr>
+          <w:rFonts w:ascii="Consolas" w:hAnsi="Consolas" w:cstheme="minorHAnsi"/>
+          <w:color w:val="00DA1F"/>
+          <w:sz w:val="18"/>
+          <w:szCs w:val="18"/>
+          <w:lang w:val="en-US"/>
+        </w:rPr>
+        <w:t xml:space="preserve"> </w:t>
+      </w:r>
+      <w:r>
+        <w:rPr>
+          <w:rFonts w:ascii="Consolas" w:hAnsi="Consolas" w:cstheme="minorHAnsi"/>
+          <w:color w:val="00DA1F"/>
+          <w:sz w:val="18"/>
+          <w:szCs w:val="18"/>
+          <w:lang w:val="en-US"/>
+        </w:rPr>
+        <w:t xml:space="preserve">   'https://mikeapps.info'</w:t>
+      </w:r>
+      <w:r>
+        <w:rPr>
+          <w:rFonts w:ascii="Consolas" w:hAnsi="Consolas" w:cstheme="minorHAnsi"/>
+          <w:sz w:val="18"/>
+          <w:szCs w:val="18"/>
+          <w:lang w:val="en-US"/>
+        </w:rPr>
+        <w:t>,</w:t>
+      </w:r>
+    </w:p>
+    <w:p>
+      <w:pPr>
+        <w:shd w:val="clear" w:color="auto" w:fill="000000" w:themeFill="text1"/>
+        <w:spacing w:after="0"/>
+        <w:rPr>
+          <w:rFonts w:ascii="Consolas" w:hAnsi="Consolas" w:cstheme="minorHAnsi"/>
+          <w:color w:val="00DA1F"/>
+          <w:sz w:val="18"/>
+          <w:szCs w:val="18"/>
+          <w:lang w:val="en-US"/>
+        </w:rPr>
+      </w:pPr>
+      <w:r>
+        <w:rPr>
+          <w:rFonts w:ascii="Consolas" w:hAnsi="Consolas" w:cstheme="minorHAnsi"/>
+          <w:color w:val="00DA1F"/>
+          <w:sz w:val="18"/>
+          <w:szCs w:val="18"/>
+          <w:lang w:val="en-US"/>
+        </w:rPr>
+        <w:t xml:space="preserve">  </w:t>
+      </w:r>
+      <w:r>
+        <w:rPr>
+          <w:rFonts w:ascii="Consolas" w:hAnsi="Consolas" w:cstheme="minorHAnsi"/>
+          <w:color w:val="00DA1F"/>
+          <w:sz w:val="18"/>
+          <w:szCs w:val="18"/>
+          <w:lang w:val="en-US"/>
+        </w:rPr>
+        <w:t xml:space="preserve"> </w:t>
+      </w:r>
+      <w:r>
+        <w:rPr>
+          <w:rFonts w:ascii="Consolas" w:hAnsi="Consolas" w:cstheme="minorHAnsi"/>
+          <w:color w:val="00DA1F"/>
+          <w:sz w:val="18"/>
+          <w:szCs w:val="18"/>
+          <w:lang w:val="en-US"/>
+        </w:rPr>
+        <w:t xml:space="preserve">  'https://www.mikeapps.info'</w:t>
+      </w:r>
+    </w:p>
+    <w:p>
+      <w:pPr>
+        <w:shd w:val="clear" w:color="auto" w:fill="000000" w:themeFill="text1"/>
+        <w:spacing w:after="0"/>
+        <w:rPr>
+          <w:rFonts w:ascii="Consolas" w:hAnsi="Consolas" w:cstheme="minorHAnsi"/>
+          <w:sz w:val="18"/>
+          <w:szCs w:val="18"/>
+          <w:lang w:val="en-US"/>
+        </w:rPr>
+      </w:pPr>
+      <w:r>
+        <w:rPr>
+          <w:rFonts w:ascii="Consolas" w:hAnsi="Consolas" w:cstheme="minorHAnsi"/>
+          <w:sz w:val="18"/>
+          <w:szCs w:val="18"/>
+          <w:lang w:val="en-US"/>
+        </w:rPr>
+        <w:t xml:space="preserve"> </w:t>
+      </w:r>
+      <w:r>
+        <w:rPr>
+          <w:rFonts w:ascii="Consolas" w:hAnsi="Consolas" w:cstheme="minorHAnsi"/>
+          <w:sz w:val="18"/>
+          <w:szCs w:val="18"/>
+          <w:lang w:val="en-US"/>
+        </w:rPr>
+        <w:t>]</w:t>
+      </w:r>
+    </w:p>
+    <w:p>
+      <w:pPr>
+        <w:shd w:val="clear" w:color="auto" w:fill="000000" w:themeFill="text1"/>
+        <w:spacing w:after="0"/>
+        <w:rPr>
+          <w:rFonts w:ascii="Consolas" w:hAnsi="Consolas" w:cstheme="minorHAnsi"/>
+          <w:sz w:val="18"/>
+          <w:szCs w:val="18"/>
+          <w:lang w:val="en-US"/>
+        </w:rPr>
+      </w:pPr>
+    </w:p>
+    <w:p>
+      <w:pPr>
+        <w:shd w:val="clear" w:color="auto" w:fill="000000" w:themeFill="text1"/>
+        <w:spacing w:after="0"/>
+        <w:rPr>
+          <w:rFonts w:ascii="Consolas" w:hAnsi="Consolas" w:cstheme="minorHAnsi"/>
+          <w:sz w:val="18"/>
+          <w:szCs w:val="18"/>
+          <w:lang w:val="en-US"/>
+        </w:rPr>
+      </w:pPr>
+      <w:r>
+        <w:rPr>
+          <w:rFonts w:ascii="Consolas" w:hAnsi="Consolas" w:cstheme="minorHAnsi"/>
+          <w:sz w:val="18"/>
+          <w:szCs w:val="18"/>
+          <w:lang w:val="en-US"/>
+        </w:rPr>
+        <w:t xml:space="preserve"> </w:t>
+      </w:r>
+      <w:r>
+        <w:rPr>
+          <w:rFonts w:ascii="Consolas" w:hAnsi="Consolas" w:cstheme="minorHAnsi"/>
+          <w:sz w:val="18"/>
+          <w:szCs w:val="18"/>
+          <w:lang w:val="en-US"/>
+        </w:rPr>
+        <w:t xml:space="preserve">ALLOWED_HOSTS = [ </w:t>
+      </w:r>
+      <w:r>
+        <w:rPr>
+          <w:rFonts w:ascii="Consolas" w:hAnsi="Consolas" w:cstheme="minorHAnsi"/>
+          <w:color w:val="00DA1F"/>
+          <w:sz w:val="18"/>
+          <w:szCs w:val="18"/>
+          <w:lang w:val="en-US"/>
+        </w:rPr>
+        <w:t>'127.0.0.1'</w:t>
+      </w:r>
+      <w:r>
+        <w:rPr>
+          <w:rFonts w:ascii="Consolas" w:hAnsi="Consolas" w:cstheme="minorHAnsi"/>
+          <w:sz w:val="18"/>
+          <w:szCs w:val="18"/>
+          <w:lang w:val="en-US"/>
+        </w:rPr>
+        <w:t>,</w:t>
+      </w:r>
+    </w:p>
+    <w:p>
+      <w:pPr>
+        <w:shd w:val="clear" w:color="auto" w:fill="000000" w:themeFill="text1"/>
+        <w:spacing w:after="0"/>
+        <w:rPr>
+          <w:rFonts w:ascii="Consolas" w:hAnsi="Consolas" w:cstheme="minorHAnsi"/>
+          <w:sz w:val="18"/>
+          <w:szCs w:val="18"/>
+          <w:lang w:val="en-US"/>
+        </w:rPr>
+      </w:pPr>
+      <w:r>
+        <w:rPr>
+          <w:rFonts w:ascii="Consolas" w:hAnsi="Consolas" w:cstheme="minorHAnsi"/>
+          <w:sz w:val="18"/>
+          <w:szCs w:val="18"/>
+          <w:lang w:val="en-US"/>
+        </w:rPr>
+        <w:t xml:space="preserve"> </w:t>
+      </w:r>
+      <w:r>
+        <w:rPr>
+          <w:rFonts w:ascii="Consolas" w:hAnsi="Consolas" w:cstheme="minorHAnsi"/>
+          <w:sz w:val="18"/>
+          <w:szCs w:val="18"/>
+          <w:lang w:val="en-US"/>
+        </w:rPr>
+        <w:t xml:space="preserve"> </w:t>
+      </w:r>
+      <w:r>
+        <w:rPr>
+          <w:rFonts w:ascii="Consolas" w:hAnsi="Consolas" w:cstheme="minorHAnsi"/>
+          <w:sz w:val="18"/>
+          <w:szCs w:val="18"/>
+          <w:lang w:val="en-US"/>
+        </w:rPr>
+        <w:t xml:space="preserve">                 </w:t>
+      </w:r>
+      <w:r>
+        <w:rPr>
+          <w:rFonts w:ascii="Consolas" w:hAnsi="Consolas" w:cstheme="minorHAnsi"/>
+          <w:color w:val="00DA1F"/>
+          <w:sz w:val="18"/>
+          <w:szCs w:val="18"/>
+          <w:lang w:val="en-US"/>
+        </w:rPr>
+        <w:t>'45.79.15.247'</w:t>
+      </w:r>
+      <w:r>
+        <w:rPr>
+          <w:rFonts w:ascii="Consolas" w:hAnsi="Consolas" w:cstheme="minorHAnsi"/>
+          <w:sz w:val="18"/>
+          <w:szCs w:val="18"/>
+          <w:lang w:val="en-US"/>
+        </w:rPr>
+        <w:t>,</w:t>
+      </w:r>
+    </w:p>
+    <w:p>
+      <w:pPr>
+        <w:shd w:val="clear" w:color="auto" w:fill="000000" w:themeFill="text1"/>
+        <w:spacing w:after="0"/>
+        <w:rPr>
+          <w:rFonts w:ascii="Consolas" w:hAnsi="Consolas" w:cstheme="minorHAnsi"/>
+          <w:sz w:val="18"/>
+          <w:szCs w:val="18"/>
+          <w:lang w:val="en-US"/>
+        </w:rPr>
+      </w:pPr>
+      <w:r>
+        <w:rPr>
+          <w:rFonts w:ascii="Consolas" w:hAnsi="Consolas" w:cstheme="minorHAnsi"/>
+          <w:sz w:val="18"/>
+          <w:szCs w:val="18"/>
+          <w:lang w:val="en-US"/>
+        </w:rPr>
+        <w:t xml:space="preserve">  </w:t>
+      </w:r>
+      <w:r>
+        <w:rPr>
+          <w:rFonts w:ascii="Consolas" w:hAnsi="Consolas" w:cstheme="minorHAnsi"/>
+          <w:sz w:val="18"/>
+          <w:szCs w:val="18"/>
+          <w:lang w:val="en-US"/>
+        </w:rPr>
+        <w:t xml:space="preserve"> </w:t>
+      </w:r>
+      <w:r>
+        <w:rPr>
+          <w:rFonts w:ascii="Consolas" w:hAnsi="Consolas" w:cstheme="minorHAnsi"/>
+          <w:sz w:val="18"/>
+          <w:szCs w:val="18"/>
+          <w:lang w:val="en-US"/>
+        </w:rPr>
+        <w:t xml:space="preserve">               </w:t>
+      </w:r>
+      <w:r>
+        <w:rPr>
+          <w:rFonts w:ascii="Consolas" w:hAnsi="Consolas" w:cstheme="minorHAnsi"/>
+          <w:color w:val="00DA1F"/>
+          <w:sz w:val="18"/>
+          <w:szCs w:val="18"/>
+          <w:lang w:val="en-US"/>
+        </w:rPr>
+        <w:t xml:space="preserve"> 'www.mikeapps.info'</w:t>
+      </w:r>
+      <w:r>
+        <w:rPr>
+          <w:rFonts w:ascii="Consolas" w:hAnsi="Consolas" w:cstheme="minorHAnsi"/>
+          <w:sz w:val="18"/>
+          <w:szCs w:val="18"/>
+          <w:lang w:val="en-US"/>
+        </w:rPr>
+        <w:t>,</w:t>
+      </w:r>
+    </w:p>
+    <w:p>
+      <w:pPr>
+        <w:shd w:val="clear" w:color="auto" w:fill="000000" w:themeFill="text1"/>
+        <w:spacing w:after="0"/>
+        <w:rPr>
+          <w:rFonts w:ascii="Consolas" w:hAnsi="Consolas" w:cstheme="minorHAnsi"/>
+          <w:color w:val="00DA1F"/>
+          <w:sz w:val="18"/>
+          <w:szCs w:val="18"/>
+          <w:lang w:val="en-US"/>
+        </w:rPr>
+      </w:pPr>
+      <w:r>
+        <w:rPr>
+          <w:rFonts w:ascii="Consolas" w:hAnsi="Consolas" w:cstheme="minorHAnsi"/>
+          <w:color w:val="00DA1F"/>
+          <w:sz w:val="18"/>
+          <w:szCs w:val="18"/>
+          <w:lang w:val="en-US"/>
+        </w:rPr>
+        <w:t xml:space="preserve">   </w:t>
+      </w:r>
+      <w:r>
+        <w:rPr>
+          <w:rFonts w:ascii="Consolas" w:hAnsi="Consolas" w:cstheme="minorHAnsi"/>
+          <w:color w:val="00DA1F"/>
+          <w:sz w:val="18"/>
+          <w:szCs w:val="18"/>
+          <w:lang w:val="en-US"/>
+        </w:rPr>
+        <w:t xml:space="preserve"> </w:t>
+      </w:r>
+      <w:r>
+        <w:rPr>
+          <w:rFonts w:ascii="Consolas" w:hAnsi="Consolas" w:cstheme="minorHAnsi"/>
+          <w:color w:val="00DA1F"/>
+          <w:sz w:val="18"/>
+          <w:szCs w:val="18"/>
+          <w:lang w:val="en-US"/>
+        </w:rPr>
+        <w:t xml:space="preserve">               'mikeapps.info'</w:t>
+      </w:r>
+    </w:p>
+    <w:p>
+      <w:pPr>
+        <w:shd w:val="clear" w:color="auto" w:fill="000000" w:themeFill="text1"/>
+        <w:spacing w:after="0"/>
+        <w:rPr>
+          <w:rFonts w:ascii="Consolas" w:hAnsi="Consolas" w:cstheme="minorHAnsi"/>
+          <w:sz w:val="18"/>
+          <w:szCs w:val="18"/>
+          <w:lang w:val="en-US"/>
+        </w:rPr>
+      </w:pPr>
+      <w:r>
+        <w:rPr>
+          <w:rFonts w:ascii="Consolas" w:hAnsi="Consolas" w:cstheme="minorHAnsi"/>
+          <w:sz w:val="18"/>
+          <w:szCs w:val="18"/>
+          <w:lang w:val="en-US"/>
+        </w:rPr>
+        <w:t xml:space="preserve">                  ]</w:t>
+      </w:r>
+    </w:p>
+    <w:p>
+      <w:pPr>
+        <w:shd w:val="clear" w:color="auto" w:fill="000000" w:themeFill="text1"/>
+        <w:spacing w:after="0"/>
+        <w:rPr>
+          <w:rFonts w:ascii="Consolas" w:hAnsi="Consolas" w:cstheme="minorHAnsi"/>
+          <w:sz w:val="18"/>
+          <w:szCs w:val="18"/>
+          <w:lang w:val="en-US"/>
+        </w:rPr>
+      </w:pPr>
+      <w:r>
+        <w:rPr>
+          <w:rFonts w:ascii="Consolas" w:hAnsi="Consolas" w:cstheme="minorHAnsi"/>
+          <w:sz w:val="18"/>
+          <w:szCs w:val="18"/>
+          <w:lang w:val="en-US"/>
+        </w:rPr>
+        <w:t>(. . .)</w:t>
+      </w:r>
     </w:p>
     <w:p>
       <w:pPr>
@@ -7058,36 +10367,8 @@
         <w:spacing w:after="0"/>
         <w:rPr>
           <w:rFonts w:cstheme="minorHAnsi"/>
-          <w:lang w:val="en-US"/>
-        </w:rPr>
-      </w:pPr>
-    </w:p>
-    <w:p>
-      <w:pPr>
-        <w:shd w:val="clear" w:color="auto" w:fill="FFFFFF" w:themeFill="background1"/>
-        <w:spacing w:after="0"/>
-        <w:rPr>
-          <w:rFonts w:cstheme="minorHAnsi"/>
-          <w:lang w:val="en-US"/>
-        </w:rPr>
-      </w:pPr>
-    </w:p>
-    <w:p>
-      <w:pPr>
-        <w:shd w:val="clear" w:color="auto" w:fill="FFFFFF" w:themeFill="background1"/>
-        <w:spacing w:after="0"/>
-        <w:rPr>
-          <w:rFonts w:cstheme="minorHAnsi"/>
-          <w:lang w:val="en-US"/>
-        </w:rPr>
-      </w:pPr>
-    </w:p>
-    <w:p>
-      <w:pPr>
-        <w:shd w:val="clear" w:color="auto" w:fill="FFFFFF" w:themeFill="background1"/>
-        <w:spacing w:after="0"/>
-        <w:rPr>
-          <w:rFonts w:cstheme="minorHAnsi"/>
+          <w:sz w:val="18"/>
+          <w:szCs w:val="18"/>
           <w:lang w:val="en-US"/>
         </w:rPr>
       </w:pPr>
@@ -7567,8 +10848,124 @@
       </w:rPr>
     </w:lvl>
   </w:abstractNum>
+  <w:abstractNum w:abstractNumId="1" w15:restartNumberingAfterBreak="0">
+    <w:nsid w:val="4F901586"/>
+    <w:multiLevelType w:val="hybridMultilevel"/>
+    <w:tmpl w:val="B6F0C968"/>
+    <w:lvl w:ilvl="0" w:tplc="0C0A0001">
+      <w:start w:val="1"/>
+      <w:numFmt w:val="bullet"/>
+      <w:lvlText w:val=""/>
+      <w:lvlJc w:val="left"/>
+      <w:pPr>
+        <w:ind w:left="720" w:hanging="360"/>
+      </w:pPr>
+      <w:rPr>
+        <w:rFonts w:ascii="Symbol" w:hAnsi="Symbol" w:hint="default"/>
+      </w:rPr>
+    </w:lvl>
+    <w:lvl w:ilvl="1" w:tplc="0C0A0003" w:tentative="1">
+      <w:start w:val="1"/>
+      <w:numFmt w:val="bullet"/>
+      <w:lvlText w:val="o"/>
+      <w:lvlJc w:val="left"/>
+      <w:pPr>
+        <w:ind w:left="1440" w:hanging="360"/>
+      </w:pPr>
+      <w:rPr>
+        <w:rFonts w:ascii="Courier New" w:hAnsi="Courier New" w:cs="Courier New" w:hint="default"/>
+      </w:rPr>
+    </w:lvl>
+    <w:lvl w:ilvl="2" w:tplc="0C0A0005" w:tentative="1">
+      <w:start w:val="1"/>
+      <w:numFmt w:val="bullet"/>
+      <w:lvlText w:val=""/>
+      <w:lvlJc w:val="left"/>
+      <w:pPr>
+        <w:ind w:left="2160" w:hanging="360"/>
+      </w:pPr>
+      <w:rPr>
+        <w:rFonts w:ascii="Wingdings" w:hAnsi="Wingdings" w:hint="default"/>
+      </w:rPr>
+    </w:lvl>
+    <w:lvl w:ilvl="3" w:tplc="0C0A0001" w:tentative="1">
+      <w:start w:val="1"/>
+      <w:numFmt w:val="bullet"/>
+      <w:lvlText w:val=""/>
+      <w:lvlJc w:val="left"/>
+      <w:pPr>
+        <w:ind w:left="2880" w:hanging="360"/>
+      </w:pPr>
+      <w:rPr>
+        <w:rFonts w:ascii="Symbol" w:hAnsi="Symbol" w:hint="default"/>
+      </w:rPr>
+    </w:lvl>
+    <w:lvl w:ilvl="4" w:tplc="0C0A0003" w:tentative="1">
+      <w:start w:val="1"/>
+      <w:numFmt w:val="bullet"/>
+      <w:lvlText w:val="o"/>
+      <w:lvlJc w:val="left"/>
+      <w:pPr>
+        <w:ind w:left="3600" w:hanging="360"/>
+      </w:pPr>
+      <w:rPr>
+        <w:rFonts w:ascii="Courier New" w:hAnsi="Courier New" w:cs="Courier New" w:hint="default"/>
+      </w:rPr>
+    </w:lvl>
+    <w:lvl w:ilvl="5" w:tplc="0C0A0005" w:tentative="1">
+      <w:start w:val="1"/>
+      <w:numFmt w:val="bullet"/>
+      <w:lvlText w:val=""/>
+      <w:lvlJc w:val="left"/>
+      <w:pPr>
+        <w:ind w:left="4320" w:hanging="360"/>
+      </w:pPr>
+      <w:rPr>
+        <w:rFonts w:ascii="Wingdings" w:hAnsi="Wingdings" w:hint="default"/>
+      </w:rPr>
+    </w:lvl>
+    <w:lvl w:ilvl="6" w:tplc="0C0A0001" w:tentative="1">
+      <w:start w:val="1"/>
+      <w:numFmt w:val="bullet"/>
+      <w:lvlText w:val=""/>
+      <w:lvlJc w:val="left"/>
+      <w:pPr>
+        <w:ind w:left="5040" w:hanging="360"/>
+      </w:pPr>
+      <w:rPr>
+        <w:rFonts w:ascii="Symbol" w:hAnsi="Symbol" w:hint="default"/>
+      </w:rPr>
+    </w:lvl>
+    <w:lvl w:ilvl="7" w:tplc="0C0A0003" w:tentative="1">
+      <w:start w:val="1"/>
+      <w:numFmt w:val="bullet"/>
+      <w:lvlText w:val="o"/>
+      <w:lvlJc w:val="left"/>
+      <w:pPr>
+        <w:ind w:left="5760" w:hanging="360"/>
+      </w:pPr>
+      <w:rPr>
+        <w:rFonts w:ascii="Courier New" w:hAnsi="Courier New" w:cs="Courier New" w:hint="default"/>
+      </w:rPr>
+    </w:lvl>
+    <w:lvl w:ilvl="8" w:tplc="0C0A0005" w:tentative="1">
+      <w:start w:val="1"/>
+      <w:numFmt w:val="bullet"/>
+      <w:lvlText w:val=""/>
+      <w:lvlJc w:val="left"/>
+      <w:pPr>
+        <w:ind w:left="6480" w:hanging="360"/>
+      </w:pPr>
+      <w:rPr>
+        <w:rFonts w:ascii="Wingdings" w:hAnsi="Wingdings" w:hint="default"/>
+      </w:rPr>
+    </w:lvl>
+  </w:abstractNum>
   <w:num w:numId="1" w16cid:durableId="449738161">
     <w:abstractNumId w:val="0"/>
+  </w:num>
+  <w:num w:numId="2" w16cid:durableId="384261955">
+    <w:abstractNumId w:val="1"/>
   </w:num>
 </w:numbering>
 </file>
@@ -7975,6 +11372,7 @@
   <w:style w:type="character" w:default="1" w:styleId="DefaultParagraphFont">
     <w:name w:val="Default Paragraph Font"/>
     <w:uiPriority w:val="1"/>
+    <w:semiHidden/>
     <w:unhideWhenUsed/>
   </w:style>
   <w:style w:type="table" w:default="1" w:styleId="TableNormal">
@@ -8091,6 +11489,41 @@
     <w:name w:val="go"/>
     <w:basedOn w:val="DefaultParagraphFont"/>
     <w:rsid w:val="00A96825"/>
+  </w:style>
+  <w:style w:type="character" w:styleId="Hyperlink">
+    <w:name w:val="Hyperlink"/>
+    <w:basedOn w:val="DefaultParagraphFont"/>
+    <w:uiPriority w:val="99"/>
+    <w:unhideWhenUsed/>
+    <w:rsid w:val="00323D93"/>
+    <w:rPr>
+      <w:color w:val="0563C1" w:themeColor="hyperlink"/>
+      <w:u w:val="single"/>
+    </w:rPr>
+  </w:style>
+  <w:style w:type="character" w:styleId="UnresolvedMention">
+    <w:name w:val="Unresolved Mention"/>
+    <w:basedOn w:val="DefaultParagraphFont"/>
+    <w:uiPriority w:val="99"/>
+    <w:semiHidden/>
+    <w:unhideWhenUsed/>
+    <w:rsid w:val="00323D93"/>
+    <w:rPr>
+      <w:color w:val="605E5C"/>
+      <w:shd w:val="clear" w:color="auto" w:fill="E1DFDD"/>
+    </w:rPr>
+  </w:style>
+  <w:style w:type="character" w:styleId="FollowedHyperlink">
+    <w:name w:val="FollowedHyperlink"/>
+    <w:basedOn w:val="DefaultParagraphFont"/>
+    <w:uiPriority w:val="99"/>
+    <w:semiHidden/>
+    <w:unhideWhenUsed/>
+    <w:rsid w:val="00323D93"/>
+    <w:rPr>
+      <w:color w:val="954F72" w:themeColor="followedHyperlink"/>
+      <w:u w:val="single"/>
+    </w:rPr>
   </w:style>
 </w:styles>
 </file>

</xml_diff>